<commit_message>
WBS dic & Resp matrix
</commit_message>
<xml_diff>
--- a/First Aid System WBS.docx
+++ b/First Aid System WBS.docx
@@ -2574,16 +2574,10 @@
         <w:t>WBS DICTIONARY</w:t>
       </w:r>
     </w:p>
-    <w:p>
-      <w:pPr>
-        <w:rPr>
-          <w:sz w:val="40"/>
-          <w:szCs w:val="40"/>
-        </w:rPr>
-      </w:pPr>
-    </w:p>
     <w:tbl>
       <w:tblPr>
+        <w:tblpPr w:leftFromText="180" w:rightFromText="180" w:vertAnchor="text" w:tblpY="1"/>
+        <w:tblOverlap w:val="never"/>
         <w:tblW w:w="0" w:type="auto"/>
         <w:tblCellSpacing w:w="15" w:type="dxa"/>
         <w:tblCellMar>
@@ -4742,7 +4736,7 @@
                 <w:sz w:val="24"/>
                 <w:szCs w:val="24"/>
               </w:rPr>
-              <w:t>1.3.4</w:t>
+              <w:t>1.4.1</w:t>
             </w:r>
           </w:p>
         </w:tc>
@@ -4767,7 +4761,7 @@
                 <w:sz w:val="24"/>
                 <w:szCs w:val="24"/>
               </w:rPr>
-              <w:t>Implement offline access feature</w:t>
+              <w:t>Unit testing (individual functions)</w:t>
             </w:r>
           </w:p>
         </w:tc>
@@ -4792,7 +4786,7 @@
                 <w:sz w:val="24"/>
                 <w:szCs w:val="24"/>
               </w:rPr>
-              <w:t>Ali Hassan (Backend Dev)</w:t>
+              <w:t>Rania Fathy (Tester), Ahmed Salah (QA Engineer)</w:t>
             </w:r>
           </w:p>
         </w:tc>
@@ -4817,7 +4811,7 @@
                 <w:sz w:val="24"/>
                 <w:szCs w:val="24"/>
               </w:rPr>
-              <w:t>1</w:t>
+              <w:t>2</w:t>
             </w:r>
           </w:p>
         </w:tc>
@@ -4842,7 +4836,7 @@
                 <w:sz w:val="24"/>
                 <w:szCs w:val="24"/>
               </w:rPr>
-              <w:t>800</w:t>
+              <w:t>1,000</w:t>
             </w:r>
           </w:p>
         </w:tc>
@@ -4867,7 +4861,7 @@
                 <w:sz w:val="24"/>
                 <w:szCs w:val="24"/>
               </w:rPr>
-              <w:t>5</w:t>
+              <w:t>20</w:t>
             </w:r>
             <w:r>
               <w:rPr>
@@ -4923,7 +4917,7 @@
                 <w:sz w:val="24"/>
                 <w:szCs w:val="24"/>
               </w:rPr>
-              <w:t>1.4.1</w:t>
+              <w:t>1.4.2</w:t>
             </w:r>
           </w:p>
         </w:tc>
@@ -4948,7 +4942,23 @@
                 <w:sz w:val="24"/>
                 <w:szCs w:val="24"/>
               </w:rPr>
-              <w:t>Unit testing (individual functions)</w:t>
+              <w:t xml:space="preserve">Integration testing (Flutter + </w:t>
+            </w:r>
+            <w:r>
+              <w:rPr>
+                <w:rFonts w:ascii="Times New Roman" w:eastAsia="Times New Roman" w:hAnsi="Times New Roman" w:cs="Times New Roman"/>
+                <w:sz w:val="24"/>
+                <w:szCs w:val="24"/>
+              </w:rPr>
+              <w:t>PostgreSQL</w:t>
+            </w:r>
+            <w:r>
+              <w:rPr>
+                <w:rFonts w:ascii="Times New Roman" w:eastAsia="Times New Roman" w:hAnsi="Times New Roman" w:cs="Times New Roman"/>
+                <w:sz w:val="24"/>
+                <w:szCs w:val="24"/>
+              </w:rPr>
+              <w:t>)</w:t>
             </w:r>
           </w:p>
         </w:tc>
@@ -4973,7 +4983,7 @@
                 <w:sz w:val="24"/>
                 <w:szCs w:val="24"/>
               </w:rPr>
-              <w:t>Rania Fathy (Tester), Ahmed Salah (QA Engineer)</w:t>
+              <w:t>Ahmed Salah (QA), Youssef Kamal (Dev)</w:t>
             </w:r>
           </w:p>
         </w:tc>
@@ -5023,7 +5033,7 @@
                 <w:sz w:val="24"/>
                 <w:szCs w:val="24"/>
               </w:rPr>
-              <w:t>1,000</w:t>
+              <w:t>800</w:t>
             </w:r>
           </w:p>
         </w:tc>
@@ -5048,7 +5058,7 @@
                 <w:sz w:val="24"/>
                 <w:szCs w:val="24"/>
               </w:rPr>
-              <w:t>20</w:t>
+              <w:t>30</w:t>
             </w:r>
             <w:r>
               <w:rPr>
@@ -5104,7 +5114,7 @@
                 <w:sz w:val="24"/>
                 <w:szCs w:val="24"/>
               </w:rPr>
-              <w:t>1.4.2</w:t>
+              <w:t>1.4.3</w:t>
             </w:r>
           </w:p>
         </w:tc>
@@ -5129,23 +5139,7 @@
                 <w:sz w:val="24"/>
                 <w:szCs w:val="24"/>
               </w:rPr>
-              <w:t xml:space="preserve">Integration testing (Flutter + </w:t>
-            </w:r>
-            <w:r>
-              <w:rPr>
-                <w:rFonts w:ascii="Times New Roman" w:eastAsia="Times New Roman" w:hAnsi="Times New Roman" w:cs="Times New Roman"/>
-                <w:sz w:val="24"/>
-                <w:szCs w:val="24"/>
-              </w:rPr>
-              <w:t>PostgreSQL</w:t>
-            </w:r>
-            <w:r>
-              <w:rPr>
-                <w:rFonts w:ascii="Times New Roman" w:eastAsia="Times New Roman" w:hAnsi="Times New Roman" w:cs="Times New Roman"/>
-                <w:sz w:val="24"/>
-                <w:szCs w:val="24"/>
-              </w:rPr>
-              <w:t>)</w:t>
+              <w:t>User acceptance testing</w:t>
             </w:r>
           </w:p>
         </w:tc>
@@ -5170,7 +5164,7 @@
                 <w:sz w:val="24"/>
                 <w:szCs w:val="24"/>
               </w:rPr>
-              <w:t>Ahmed Salah (QA), Youssef Kamal (Dev)</w:t>
+              <w:t>Ministry of Health team (3 reviewers)</w:t>
             </w:r>
           </w:p>
         </w:tc>
@@ -5195,7 +5189,7 @@
                 <w:sz w:val="24"/>
                 <w:szCs w:val="24"/>
               </w:rPr>
-              <w:t>2</w:t>
+              <w:t>3</w:t>
             </w:r>
           </w:p>
         </w:tc>
@@ -5220,7 +5214,7 @@
                 <w:sz w:val="24"/>
                 <w:szCs w:val="24"/>
               </w:rPr>
-              <w:t>800</w:t>
+              <w:t>700</w:t>
             </w:r>
           </w:p>
         </w:tc>
@@ -5245,7 +5239,7 @@
                 <w:sz w:val="24"/>
                 <w:szCs w:val="24"/>
               </w:rPr>
-              <w:t>30</w:t>
+              <w:t>5</w:t>
             </w:r>
             <w:r>
               <w:rPr>
@@ -5261,7 +5255,7 @@
                 <w:sz w:val="24"/>
                 <w:szCs w:val="24"/>
               </w:rPr>
-              <w:t>5</w:t>
+              <w:t>6</w:t>
             </w:r>
             <w:r>
               <w:rPr>
@@ -5301,7 +5295,7 @@
                 <w:sz w:val="24"/>
                 <w:szCs w:val="24"/>
               </w:rPr>
-              <w:t>1.4.3</w:t>
+              <w:t>1.4.4</w:t>
             </w:r>
           </w:p>
         </w:tc>
@@ -5326,7 +5320,7 @@
                 <w:sz w:val="24"/>
                 <w:szCs w:val="24"/>
               </w:rPr>
-              <w:t>User acceptance testing</w:t>
+              <w:t>Bug fixing and optimization</w:t>
             </w:r>
           </w:p>
         </w:tc>
@@ -5351,7 +5345,7 @@
                 <w:sz w:val="24"/>
                 <w:szCs w:val="24"/>
               </w:rPr>
-              <w:t>Ministry of Health team (3 reviewers)</w:t>
+              <w:t>Developers team</w:t>
             </w:r>
           </w:p>
         </w:tc>
@@ -5376,7 +5370,7 @@
                 <w:sz w:val="24"/>
                 <w:szCs w:val="24"/>
               </w:rPr>
-              <w:t>3</w:t>
+              <w:t>2</w:t>
             </w:r>
           </w:p>
         </w:tc>
@@ -5401,7 +5395,7 @@
                 <w:sz w:val="24"/>
                 <w:szCs w:val="24"/>
               </w:rPr>
-              <w:t>700</w:t>
+              <w:t>1,000</w:t>
             </w:r>
           </w:p>
         </w:tc>
@@ -5426,7 +5420,7 @@
                 <w:sz w:val="24"/>
                 <w:szCs w:val="24"/>
               </w:rPr>
-              <w:t>5</w:t>
+              <w:t>15</w:t>
             </w:r>
             <w:r>
               <w:rPr>
@@ -5482,7 +5476,7 @@
                 <w:sz w:val="24"/>
                 <w:szCs w:val="24"/>
               </w:rPr>
-              <w:t>1.4.4</w:t>
+              <w:t>1.5.1</w:t>
             </w:r>
           </w:p>
         </w:tc>
@@ -5507,7 +5501,7 @@
                 <w:sz w:val="24"/>
                 <w:szCs w:val="24"/>
               </w:rPr>
-              <w:t>Bug fixing and optimization</w:t>
+              <w:t>Deploy app to Android and iOS</w:t>
             </w:r>
           </w:p>
         </w:tc>
@@ -5532,7 +5526,7 @@
                 <w:sz w:val="24"/>
                 <w:szCs w:val="24"/>
               </w:rPr>
-              <w:t>Developers team</w:t>
+              <w:t>Ali Hassan (Dev), Laila Mostafa (PM)</w:t>
             </w:r>
           </w:p>
         </w:tc>
@@ -5582,7 +5576,7 @@
                 <w:sz w:val="24"/>
                 <w:szCs w:val="24"/>
               </w:rPr>
-              <w:t>1,000</w:t>
+              <w:t>1,200</w:t>
             </w:r>
           </w:p>
         </w:tc>
@@ -5607,7 +5601,7 @@
                 <w:sz w:val="24"/>
                 <w:szCs w:val="24"/>
               </w:rPr>
-              <w:t>15</w:t>
+              <w:t>25</w:t>
             </w:r>
             <w:r>
               <w:rPr>
@@ -5663,7 +5657,7 @@
                 <w:sz w:val="24"/>
                 <w:szCs w:val="24"/>
               </w:rPr>
-              <w:t>1.5.1</w:t>
+              <w:t>1.5.2</w:t>
             </w:r>
           </w:p>
         </w:tc>
@@ -5688,7 +5682,7 @@
                 <w:sz w:val="24"/>
                 <w:szCs w:val="24"/>
               </w:rPr>
-              <w:t>Deploy app to Android and iOS</w:t>
+              <w:t>Conduct user training</w:t>
             </w:r>
           </w:p>
         </w:tc>
@@ -5713,7 +5707,7 @@
                 <w:sz w:val="24"/>
                 <w:szCs w:val="24"/>
               </w:rPr>
-              <w:t>Ali Hassan (Dev), Laila Mostafa (PM)</w:t>
+              <w:t>Sarah Fathy (Trainer)</w:t>
             </w:r>
           </w:p>
         </w:tc>
@@ -5738,7 +5732,7 @@
                 <w:sz w:val="24"/>
                 <w:szCs w:val="24"/>
               </w:rPr>
-              <w:t>2</w:t>
+              <w:t>1</w:t>
             </w:r>
           </w:p>
         </w:tc>
@@ -5763,7 +5757,7 @@
                 <w:sz w:val="24"/>
                 <w:szCs w:val="24"/>
               </w:rPr>
-              <w:t>1,200</w:t>
+              <w:t>600</w:t>
             </w:r>
           </w:p>
         </w:tc>
@@ -5788,7 +5782,7 @@
                 <w:sz w:val="24"/>
                 <w:szCs w:val="24"/>
               </w:rPr>
-              <w:t>25</w:t>
+              <w:t>5</w:t>
             </w:r>
             <w:r>
               <w:rPr>
@@ -5804,7 +5798,7 @@
                 <w:sz w:val="24"/>
                 <w:szCs w:val="24"/>
               </w:rPr>
-              <w:t>6</w:t>
+              <w:t>7</w:t>
             </w:r>
             <w:r>
               <w:rPr>
@@ -5844,7 +5838,7 @@
                 <w:sz w:val="24"/>
                 <w:szCs w:val="24"/>
               </w:rPr>
-              <w:t>1.5.2</w:t>
+              <w:t>1.5.3</w:t>
             </w:r>
           </w:p>
         </w:tc>
@@ -5869,7 +5863,7 @@
                 <w:sz w:val="24"/>
                 <w:szCs w:val="24"/>
               </w:rPr>
-              <w:t>Conduct user training</w:t>
+              <w:t>Prepare user manuals and technical documentation</w:t>
             </w:r>
           </w:p>
         </w:tc>
@@ -5894,7 +5888,7 @@
                 <w:sz w:val="24"/>
                 <w:szCs w:val="24"/>
               </w:rPr>
-              <w:t>Sarah Fathy (Trainer)</w:t>
+              <w:t>Mariam Said (Tech Writer), Jana Ali (Designer)</w:t>
             </w:r>
           </w:p>
         </w:tc>
@@ -5919,7 +5913,7 @@
                 <w:sz w:val="24"/>
                 <w:szCs w:val="24"/>
               </w:rPr>
-              <w:t>1</w:t>
+              <w:t>2</w:t>
             </w:r>
           </w:p>
         </w:tc>
@@ -5944,7 +5938,7 @@
                 <w:sz w:val="24"/>
                 <w:szCs w:val="24"/>
               </w:rPr>
-              <w:t>600</w:t>
+              <w:t>1,000</w:t>
             </w:r>
           </w:p>
         </w:tc>
@@ -5969,7 +5963,7 @@
                 <w:sz w:val="24"/>
                 <w:szCs w:val="24"/>
               </w:rPr>
-              <w:t>5</w:t>
+              <w:t>10</w:t>
             </w:r>
             <w:r>
               <w:rPr>
@@ -6025,7 +6019,7 @@
                 <w:sz w:val="24"/>
                 <w:szCs w:val="24"/>
               </w:rPr>
-              <w:t>1.5.3</w:t>
+              <w:t>1.6.1</w:t>
             </w:r>
           </w:p>
         </w:tc>
@@ -6050,7 +6044,7 @@
                 <w:sz w:val="24"/>
                 <w:szCs w:val="24"/>
               </w:rPr>
-              <w:t>Prepare user manuals and technical documentation</w:t>
+              <w:t>Final review meeting and approval</w:t>
             </w:r>
           </w:p>
         </w:tc>
@@ -6075,7 +6069,7 @@
                 <w:sz w:val="24"/>
                 <w:szCs w:val="24"/>
               </w:rPr>
-              <w:t>Mariam Said (Tech Writer), Jana Ali (Designer)</w:t>
+              <w:t>Laila Mostafa (PM), Ministry of Health Rep.</w:t>
             </w:r>
           </w:p>
         </w:tc>
@@ -6125,7 +6119,7 @@
                 <w:sz w:val="24"/>
                 <w:szCs w:val="24"/>
               </w:rPr>
-              <w:t>1,000</w:t>
+              <w:t>500</w:t>
             </w:r>
           </w:p>
         </w:tc>
@@ -6150,15 +6144,7 @@
                 <w:sz w:val="24"/>
                 <w:szCs w:val="24"/>
               </w:rPr>
-              <w:t>10</w:t>
-            </w:r>
-            <w:r>
-              <w:rPr>
-                <w:rFonts w:ascii="Times New Roman" w:eastAsia="Times New Roman" w:hAnsi="Times New Roman" w:cs="Times New Roman"/>
-                <w:sz w:val="24"/>
-                <w:szCs w:val="24"/>
-              </w:rPr>
-              <w:t>/0</w:t>
+              <w:t>15/0</w:t>
             </w:r>
             <w:r>
               <w:rPr>
@@ -6206,7 +6192,7 @@
                 <w:sz w:val="24"/>
                 <w:szCs w:val="24"/>
               </w:rPr>
-              <w:t>1.6.1</w:t>
+              <w:t>1.6.2</w:t>
             </w:r>
           </w:p>
         </w:tc>
@@ -6231,7 +6217,7 @@
                 <w:sz w:val="24"/>
                 <w:szCs w:val="24"/>
               </w:rPr>
-              <w:t>Final review meeting and approval</w:t>
+              <w:t>Submit final report and documentation</w:t>
             </w:r>
           </w:p>
         </w:tc>
@@ -6256,7 +6242,7 @@
                 <w:sz w:val="24"/>
                 <w:szCs w:val="24"/>
               </w:rPr>
-              <w:t>Laila Mostafa (PM), Ministry of Health Rep.</w:t>
+              <w:t>PM + Team</w:t>
             </w:r>
           </w:p>
         </w:tc>
@@ -6281,7 +6267,7 @@
                 <w:sz w:val="24"/>
                 <w:szCs w:val="24"/>
               </w:rPr>
-              <w:t>2</w:t>
+              <w:t>3</w:t>
             </w:r>
           </w:p>
         </w:tc>
@@ -6306,7 +6292,7 @@
                 <w:sz w:val="24"/>
                 <w:szCs w:val="24"/>
               </w:rPr>
-              <w:t>500</w:t>
+              <w:t>400</w:t>
             </w:r>
           </w:p>
         </w:tc>
@@ -6331,7 +6317,7 @@
                 <w:sz w:val="24"/>
                 <w:szCs w:val="24"/>
               </w:rPr>
-              <w:t>15/0</w:t>
+              <w:t>20/0</w:t>
             </w:r>
             <w:r>
               <w:rPr>
@@ -6379,180 +6365,6 @@
                 <w:sz w:val="24"/>
                 <w:szCs w:val="24"/>
               </w:rPr>
-              <w:lastRenderedPageBreak/>
-              <w:t>1.6.2</w:t>
-            </w:r>
-          </w:p>
-        </w:tc>
-        <w:tc>
-          <w:tcPr>
-            <w:tcW w:w="0" w:type="auto"/>
-            <w:vAlign w:val="center"/>
-            <w:hideMark/>
-          </w:tcPr>
-          <w:p>
-            <w:pPr>
-              <w:spacing w:after="0" w:line="240" w:lineRule="auto"/>
-              <w:rPr>
-                <w:rFonts w:ascii="Times New Roman" w:eastAsia="Times New Roman" w:hAnsi="Times New Roman" w:cs="Times New Roman"/>
-                <w:sz w:val="24"/>
-                <w:szCs w:val="24"/>
-              </w:rPr>
-            </w:pPr>
-            <w:r>
-              <w:rPr>
-                <w:rFonts w:ascii="Times New Roman" w:eastAsia="Times New Roman" w:hAnsi="Times New Roman" w:cs="Times New Roman"/>
-                <w:sz w:val="24"/>
-                <w:szCs w:val="24"/>
-              </w:rPr>
-              <w:t>Submit final report and documentation</w:t>
-            </w:r>
-          </w:p>
-        </w:tc>
-        <w:tc>
-          <w:tcPr>
-            <w:tcW w:w="0" w:type="auto"/>
-            <w:vAlign w:val="center"/>
-            <w:hideMark/>
-          </w:tcPr>
-          <w:p>
-            <w:pPr>
-              <w:spacing w:after="0" w:line="240" w:lineRule="auto"/>
-              <w:rPr>
-                <w:rFonts w:ascii="Times New Roman" w:eastAsia="Times New Roman" w:hAnsi="Times New Roman" w:cs="Times New Roman"/>
-                <w:sz w:val="24"/>
-                <w:szCs w:val="24"/>
-              </w:rPr>
-            </w:pPr>
-            <w:r>
-              <w:rPr>
-                <w:rFonts w:ascii="Times New Roman" w:eastAsia="Times New Roman" w:hAnsi="Times New Roman" w:cs="Times New Roman"/>
-                <w:sz w:val="24"/>
-                <w:szCs w:val="24"/>
-              </w:rPr>
-              <w:t>PM + Team</w:t>
-            </w:r>
-          </w:p>
-        </w:tc>
-        <w:tc>
-          <w:tcPr>
-            <w:tcW w:w="0" w:type="auto"/>
-            <w:vAlign w:val="center"/>
-            <w:hideMark/>
-          </w:tcPr>
-          <w:p>
-            <w:pPr>
-              <w:spacing w:after="0" w:line="240" w:lineRule="auto"/>
-              <w:rPr>
-                <w:rFonts w:ascii="Times New Roman" w:eastAsia="Times New Roman" w:hAnsi="Times New Roman" w:cs="Times New Roman"/>
-                <w:sz w:val="24"/>
-                <w:szCs w:val="24"/>
-              </w:rPr>
-            </w:pPr>
-            <w:r>
-              <w:rPr>
-                <w:rFonts w:ascii="Times New Roman" w:eastAsia="Times New Roman" w:hAnsi="Times New Roman" w:cs="Times New Roman"/>
-                <w:sz w:val="24"/>
-                <w:szCs w:val="24"/>
-              </w:rPr>
-              <w:t>3</w:t>
-            </w:r>
-          </w:p>
-        </w:tc>
-        <w:tc>
-          <w:tcPr>
-            <w:tcW w:w="0" w:type="auto"/>
-            <w:vAlign w:val="center"/>
-            <w:hideMark/>
-          </w:tcPr>
-          <w:p>
-            <w:pPr>
-              <w:spacing w:after="0" w:line="240" w:lineRule="auto"/>
-              <w:rPr>
-                <w:rFonts w:ascii="Times New Roman" w:eastAsia="Times New Roman" w:hAnsi="Times New Roman" w:cs="Times New Roman"/>
-                <w:sz w:val="24"/>
-                <w:szCs w:val="24"/>
-              </w:rPr>
-            </w:pPr>
-            <w:r>
-              <w:rPr>
-                <w:rFonts w:ascii="Times New Roman" w:eastAsia="Times New Roman" w:hAnsi="Times New Roman" w:cs="Times New Roman"/>
-                <w:sz w:val="24"/>
-                <w:szCs w:val="24"/>
-              </w:rPr>
-              <w:t>400</w:t>
-            </w:r>
-          </w:p>
-        </w:tc>
-        <w:tc>
-          <w:tcPr>
-            <w:tcW w:w="0" w:type="auto"/>
-            <w:vAlign w:val="center"/>
-            <w:hideMark/>
-          </w:tcPr>
-          <w:p>
-            <w:pPr>
-              <w:spacing w:after="0" w:line="240" w:lineRule="auto"/>
-              <w:rPr>
-                <w:rFonts w:ascii="Times New Roman" w:eastAsia="Times New Roman" w:hAnsi="Times New Roman" w:cs="Times New Roman"/>
-                <w:sz w:val="24"/>
-                <w:szCs w:val="24"/>
-              </w:rPr>
-            </w:pPr>
-            <w:r>
-              <w:rPr>
-                <w:rFonts w:ascii="Times New Roman" w:eastAsia="Times New Roman" w:hAnsi="Times New Roman" w:cs="Times New Roman"/>
-                <w:sz w:val="24"/>
-                <w:szCs w:val="24"/>
-              </w:rPr>
-              <w:t>20/0</w:t>
-            </w:r>
-            <w:r>
-              <w:rPr>
-                <w:rFonts w:ascii="Times New Roman" w:eastAsia="Times New Roman" w:hAnsi="Times New Roman" w:cs="Times New Roman"/>
-                <w:sz w:val="24"/>
-                <w:szCs w:val="24"/>
-              </w:rPr>
-              <w:t>7</w:t>
-            </w:r>
-            <w:r>
-              <w:rPr>
-                <w:rFonts w:ascii="Times New Roman" w:eastAsia="Times New Roman" w:hAnsi="Times New Roman" w:cs="Times New Roman"/>
-                <w:sz w:val="24"/>
-                <w:szCs w:val="24"/>
-              </w:rPr>
-              <w:t>/2025</w:t>
-            </w:r>
-          </w:p>
-        </w:tc>
-      </w:tr>
-      <w:tr>
-        <w:trPr>
-          <w:tblCellSpacing w:w="15" w:type="dxa"/>
-        </w:trPr>
-        <w:tc>
-          <w:tcPr>
-            <w:tcW w:w="0" w:type="auto"/>
-            <w:vAlign w:val="center"/>
-            <w:hideMark/>
-          </w:tcPr>
-          <w:p>
-            <w:pPr>
-              <w:spacing w:after="0" w:line="240" w:lineRule="auto"/>
-              <w:rPr>
-                <w:rFonts w:ascii="Times New Roman" w:eastAsia="Times New Roman" w:hAnsi="Times New Roman" w:cs="Times New Roman"/>
-                <w:sz w:val="24"/>
-                <w:szCs w:val="24"/>
-              </w:rPr>
-            </w:pPr>
-            <w:r>
-              <w:rPr>
-                <w:rFonts w:ascii="Times New Roman" w:eastAsia="Times New Roman" w:hAnsi="Times New Roman" w:cs="Times New Roman"/>
-                <w:b/>
-                <w:bCs/>
-                <w:sz w:val="24"/>
-                <w:szCs w:val="24"/>
-              </w:rPr>
               <w:t>1.6.3</w:t>
             </w:r>
           </w:p>
@@ -6719,186 +6531,28 @@
     <w:p>
       <w:pPr>
         <w:rPr>
-          <w:sz w:val="40"/>
-          <w:szCs w:val="40"/>
-          <w:rtl/>
+          <w:rFonts w:asciiTheme="majorBidi" w:hAnsiTheme="majorBidi" w:cstheme="majorBidi"/>
+          <w:sz w:val="36"/>
+          <w:szCs w:val="36"/>
         </w:rPr>
       </w:pPr>
     </w:p>
     <w:p>
       <w:pPr>
         <w:rPr>
-          <w:sz w:val="40"/>
-          <w:szCs w:val="40"/>
-          <w:rtl/>
+          <w:rFonts w:asciiTheme="majorBidi" w:hAnsiTheme="majorBidi" w:cstheme="majorBidi"/>
+          <w:sz w:val="36"/>
+          <w:szCs w:val="36"/>
         </w:rPr>
       </w:pPr>
-    </w:p>
-    <w:p>
-      <w:pPr>
-        <w:rPr>
-          <w:sz w:val="40"/>
-          <w:szCs w:val="40"/>
-          <w:rtl/>
-        </w:rPr>
-      </w:pPr>
-    </w:p>
-    <w:p>
-      <w:pPr>
-        <w:rPr>
-          <w:sz w:val="40"/>
-          <w:szCs w:val="40"/>
-          <w:rtl/>
-        </w:rPr>
-      </w:pPr>
-    </w:p>
-    <w:p>
-      <w:pPr>
-        <w:rPr>
-          <w:sz w:val="40"/>
-          <w:szCs w:val="40"/>
-          <w:rtl/>
-        </w:rPr>
-      </w:pPr>
-    </w:p>
-    <w:p>
-      <w:pPr>
-        <w:rPr>
-          <w:sz w:val="40"/>
-          <w:szCs w:val="40"/>
-          <w:rtl/>
-        </w:rPr>
-      </w:pPr>
-    </w:p>
-    <w:p>
-      <w:pPr>
-        <w:rPr>
-          <w:sz w:val="40"/>
-          <w:szCs w:val="40"/>
-          <w:rtl/>
-        </w:rPr>
-      </w:pPr>
-    </w:p>
-    <w:p>
-      <w:pPr>
-        <w:rPr>
-          <w:sz w:val="40"/>
-          <w:szCs w:val="40"/>
-          <w:rtl/>
-        </w:rPr>
-      </w:pPr>
-    </w:p>
-    <w:p>
-      <w:pPr>
-        <w:rPr>
-          <w:sz w:val="40"/>
-          <w:szCs w:val="40"/>
-          <w:rtl/>
-        </w:rPr>
-      </w:pPr>
-    </w:p>
-    <w:p>
-      <w:pPr>
-        <w:rPr>
-          <w:sz w:val="40"/>
-          <w:szCs w:val="40"/>
-          <w:rtl/>
-        </w:rPr>
-      </w:pPr>
-    </w:p>
-    <w:p>
-      <w:pPr>
-        <w:rPr>
-          <w:sz w:val="40"/>
-          <w:szCs w:val="40"/>
-          <w:rtl/>
-        </w:rPr>
-      </w:pPr>
-    </w:p>
-    <w:p>
-      <w:pPr>
-        <w:rPr>
-          <w:sz w:val="40"/>
-          <w:szCs w:val="40"/>
-          <w:rtl/>
-        </w:rPr>
-      </w:pPr>
-    </w:p>
-    <w:p>
-      <w:pPr>
-        <w:rPr>
-          <w:sz w:val="40"/>
-          <w:szCs w:val="40"/>
-          <w:rtl/>
-        </w:rPr>
-      </w:pPr>
-    </w:p>
-    <w:p>
-      <w:pPr>
-        <w:rPr>
-          <w:sz w:val="40"/>
-          <w:szCs w:val="40"/>
-          <w:rtl/>
-        </w:rPr>
-      </w:pPr>
-    </w:p>
-    <w:p>
-      <w:pPr>
-        <w:rPr>
-          <w:sz w:val="40"/>
-          <w:szCs w:val="40"/>
-          <w:rtl/>
-        </w:rPr>
-      </w:pPr>
-    </w:p>
-    <w:p>
-      <w:pPr>
-        <w:rPr>
-          <w:sz w:val="40"/>
-          <w:szCs w:val="40"/>
-          <w:rtl/>
-        </w:rPr>
-      </w:pPr>
-    </w:p>
-    <w:p>
-      <w:pPr>
-        <w:rPr>
-          <w:sz w:val="40"/>
-          <w:szCs w:val="40"/>
-          <w:rtl/>
-        </w:rPr>
-      </w:pPr>
-    </w:p>
-    <w:p>
-      <w:pPr>
-        <w:rPr>
-          <w:sz w:val="40"/>
-          <w:szCs w:val="40"/>
-        </w:rPr>
-      </w:pPr>
-    </w:p>
-    <w:p>
-      <w:pPr>
-        <w:rPr>
-          <w:sz w:val="40"/>
-          <w:szCs w:val="40"/>
-        </w:rPr>
-      </w:pPr>
-    </w:p>
-    <w:p>
-      <w:pPr>
-        <w:pStyle w:val="Heading2"/>
-      </w:pPr>
-      <w:r>
-        <w:lastRenderedPageBreak/>
-        <w:t xml:space="preserve"> </w:t>
-      </w:r>
       <w:r>
         <w:rPr>
           <w:rStyle w:val="Strong"/>
-          <w:b/>
-          <w:bCs/>
+          <w:rFonts w:asciiTheme="majorBidi" w:hAnsiTheme="majorBidi" w:cstheme="majorBidi"/>
+          <w:sz w:val="36"/>
+          <w:szCs w:val="36"/>
         </w:rPr>
+        <w:lastRenderedPageBreak/>
         <w:t xml:space="preserve">Responsibility Matrix </w:t>
       </w:r>
     </w:p>
@@ -6915,19 +6569,19 @@
         <w:tblLook w:val="04A0" w:firstRow="1" w:lastRow="0" w:firstColumn="1" w:lastColumn="0" w:noHBand="0" w:noVBand="1"/>
       </w:tblPr>
       <w:tblGrid>
-        <w:gridCol w:w="1449"/>
+        <w:gridCol w:w="1453"/>
         <w:gridCol w:w="426"/>
         <w:gridCol w:w="731"/>
         <w:gridCol w:w="1028"/>
         <w:gridCol w:w="726"/>
-        <w:gridCol w:w="683"/>
-        <w:gridCol w:w="679"/>
-        <w:gridCol w:w="847"/>
+        <w:gridCol w:w="682"/>
+        <w:gridCol w:w="678"/>
+        <w:gridCol w:w="846"/>
         <w:gridCol w:w="888"/>
         <w:gridCol w:w="819"/>
         <w:gridCol w:w="724"/>
         <w:gridCol w:w="626"/>
-        <w:gridCol w:w="663"/>
+        <w:gridCol w:w="662"/>
         <w:gridCol w:w="511"/>
       </w:tblGrid>
       <w:tr>
@@ -6963,7 +6617,7 @@
         </w:tc>
         <w:tc>
           <w:tcPr>
-            <w:tcW w:w="359" w:type="dxa"/>
+            <w:tcW w:w="396" w:type="dxa"/>
             <w:vAlign w:val="center"/>
             <w:hideMark/>
           </w:tcPr>
@@ -6989,7 +6643,7 @@
         </w:tc>
         <w:tc>
           <w:tcPr>
-            <w:tcW w:w="634" w:type="dxa"/>
+            <w:tcW w:w="701" w:type="dxa"/>
             <w:vAlign w:val="center"/>
             <w:hideMark/>
           </w:tcPr>
@@ -7329,7 +6983,7 @@
         </w:tc>
         <w:tc>
           <w:tcPr>
-            <w:tcW w:w="359" w:type="dxa"/>
+            <w:tcW w:w="396" w:type="dxa"/>
             <w:vAlign w:val="center"/>
             <w:hideMark/>
           </w:tcPr>
@@ -7351,7 +7005,7 @@
         </w:tc>
         <w:tc>
           <w:tcPr>
-            <w:tcW w:w="634" w:type="dxa"/>
+            <w:tcW w:w="701" w:type="dxa"/>
             <w:vAlign w:val="center"/>
             <w:hideMark/>
           </w:tcPr>
@@ -7643,7 +7297,7 @@
         </w:tc>
         <w:tc>
           <w:tcPr>
-            <w:tcW w:w="359" w:type="dxa"/>
+            <w:tcW w:w="396" w:type="dxa"/>
             <w:vAlign w:val="center"/>
             <w:hideMark/>
           </w:tcPr>
@@ -7665,7 +7319,7 @@
         </w:tc>
         <w:tc>
           <w:tcPr>
-            <w:tcW w:w="634" w:type="dxa"/>
+            <w:tcW w:w="701" w:type="dxa"/>
             <w:vAlign w:val="center"/>
             <w:hideMark/>
           </w:tcPr>
@@ -7951,13 +7605,31 @@
                 <w:sz w:val="20"/>
                 <w:szCs w:val="20"/>
               </w:rPr>
-              <w:t>Define database schema (SQLite)</w:t>
-            </w:r>
-          </w:p>
-        </w:tc>
-        <w:tc>
-          <w:tcPr>
-            <w:tcW w:w="359" w:type="dxa"/>
+              <w:t>Define database schema (</w:t>
+            </w:r>
+            <w:r>
+              <w:rPr>
+                <w:rFonts w:eastAsia="Times New Roman" w:cstheme="minorHAnsi"/>
+                <w:b/>
+                <w:bCs/>
+                <w:sz w:val="20"/>
+                <w:szCs w:val="20"/>
+              </w:rPr>
+              <w:t>PostgreSQL</w:t>
+            </w:r>
+            <w:r>
+              <w:rPr>
+                <w:rStyle w:val="Strong"/>
+                <w:sz w:val="20"/>
+                <w:szCs w:val="20"/>
+              </w:rPr>
+              <w:t>)</w:t>
+            </w:r>
+          </w:p>
+        </w:tc>
+        <w:tc>
+          <w:tcPr>
+            <w:tcW w:w="396" w:type="dxa"/>
             <w:vAlign w:val="center"/>
             <w:hideMark/>
           </w:tcPr>
@@ -7979,7 +7651,7 @@
         </w:tc>
         <w:tc>
           <w:tcPr>
-            <w:tcW w:w="634" w:type="dxa"/>
+            <w:tcW w:w="701" w:type="dxa"/>
             <w:vAlign w:val="center"/>
             <w:hideMark/>
           </w:tcPr>
@@ -8271,7 +7943,7 @@
         </w:tc>
         <w:tc>
           <w:tcPr>
-            <w:tcW w:w="359" w:type="dxa"/>
+            <w:tcW w:w="396" w:type="dxa"/>
             <w:vAlign w:val="center"/>
             <w:hideMark/>
           </w:tcPr>
@@ -8293,7 +7965,7 @@
         </w:tc>
         <w:tc>
           <w:tcPr>
-            <w:tcW w:w="634" w:type="dxa"/>
+            <w:tcW w:w="701" w:type="dxa"/>
             <w:vAlign w:val="center"/>
             <w:hideMark/>
           </w:tcPr>
@@ -8585,7 +8257,7 @@
         </w:tc>
         <w:tc>
           <w:tcPr>
-            <w:tcW w:w="359" w:type="dxa"/>
+            <w:tcW w:w="396" w:type="dxa"/>
             <w:vAlign w:val="center"/>
             <w:hideMark/>
           </w:tcPr>
@@ -8607,7 +8279,7 @@
         </w:tc>
         <w:tc>
           <w:tcPr>
-            <w:tcW w:w="634" w:type="dxa"/>
+            <w:tcW w:w="701" w:type="dxa"/>
             <w:vAlign w:val="center"/>
             <w:hideMark/>
           </w:tcPr>
@@ -8899,7 +8571,7 @@
         </w:tc>
         <w:tc>
           <w:tcPr>
-            <w:tcW w:w="359" w:type="dxa"/>
+            <w:tcW w:w="396" w:type="dxa"/>
             <w:vAlign w:val="center"/>
             <w:hideMark/>
           </w:tcPr>
@@ -8921,7 +8593,7 @@
         </w:tc>
         <w:tc>
           <w:tcPr>
-            <w:tcW w:w="634" w:type="dxa"/>
+            <w:tcW w:w="701" w:type="dxa"/>
             <w:vAlign w:val="center"/>
             <w:hideMark/>
           </w:tcPr>
@@ -9213,7 +8885,7 @@
         </w:tc>
         <w:tc>
           <w:tcPr>
-            <w:tcW w:w="359" w:type="dxa"/>
+            <w:tcW w:w="396" w:type="dxa"/>
             <w:vAlign w:val="center"/>
             <w:hideMark/>
           </w:tcPr>
@@ -9235,7 +8907,7 @@
         </w:tc>
         <w:tc>
           <w:tcPr>
-            <w:tcW w:w="634" w:type="dxa"/>
+            <w:tcW w:w="701" w:type="dxa"/>
             <w:vAlign w:val="center"/>
             <w:hideMark/>
           </w:tcPr>
@@ -9527,7 +9199,7 @@
         </w:tc>
         <w:tc>
           <w:tcPr>
-            <w:tcW w:w="359" w:type="dxa"/>
+            <w:tcW w:w="396" w:type="dxa"/>
             <w:vAlign w:val="center"/>
             <w:hideMark/>
           </w:tcPr>
@@ -9549,7 +9221,7 @@
         </w:tc>
         <w:tc>
           <w:tcPr>
-            <w:tcW w:w="634" w:type="dxa"/>
+            <w:tcW w:w="701" w:type="dxa"/>
             <w:vAlign w:val="center"/>
             <w:hideMark/>
           </w:tcPr>
@@ -9841,7 +9513,7 @@
         </w:tc>
         <w:tc>
           <w:tcPr>
-            <w:tcW w:w="359" w:type="dxa"/>
+            <w:tcW w:w="396" w:type="dxa"/>
             <w:vAlign w:val="center"/>
             <w:hideMark/>
           </w:tcPr>
@@ -9863,7 +9535,7 @@
         </w:tc>
         <w:tc>
           <w:tcPr>
-            <w:tcW w:w="634" w:type="dxa"/>
+            <w:tcW w:w="701" w:type="dxa"/>
             <w:vAlign w:val="center"/>
             <w:hideMark/>
           </w:tcPr>
@@ -10149,13 +9821,31 @@
                 <w:sz w:val="20"/>
                 <w:szCs w:val="20"/>
               </w:rPr>
-              <w:t>Backend development (SQLite)</w:t>
-            </w:r>
-          </w:p>
-        </w:tc>
-        <w:tc>
-          <w:tcPr>
-            <w:tcW w:w="359" w:type="dxa"/>
+              <w:t>Backend development (</w:t>
+            </w:r>
+            <w:r>
+              <w:rPr>
+                <w:rFonts w:eastAsia="Times New Roman" w:cstheme="minorHAnsi"/>
+                <w:b/>
+                <w:bCs/>
+                <w:sz w:val="20"/>
+                <w:szCs w:val="20"/>
+              </w:rPr>
+              <w:t>PostgreSQL</w:t>
+            </w:r>
+            <w:r>
+              <w:rPr>
+                <w:rStyle w:val="Strong"/>
+                <w:sz w:val="20"/>
+                <w:szCs w:val="20"/>
+              </w:rPr>
+              <w:t>)</w:t>
+            </w:r>
+          </w:p>
+        </w:tc>
+        <w:tc>
+          <w:tcPr>
+            <w:tcW w:w="396" w:type="dxa"/>
             <w:vAlign w:val="center"/>
             <w:hideMark/>
           </w:tcPr>
@@ -10177,7 +9867,7 @@
         </w:tc>
         <w:tc>
           <w:tcPr>
-            <w:tcW w:w="634" w:type="dxa"/>
+            <w:tcW w:w="701" w:type="dxa"/>
             <w:vAlign w:val="center"/>
             <w:hideMark/>
           </w:tcPr>
@@ -10469,7 +10159,7 @@
         </w:tc>
         <w:tc>
           <w:tcPr>
-            <w:tcW w:w="359" w:type="dxa"/>
+            <w:tcW w:w="396" w:type="dxa"/>
             <w:vAlign w:val="center"/>
             <w:hideMark/>
           </w:tcPr>
@@ -10491,7 +10181,7 @@
         </w:tc>
         <w:tc>
           <w:tcPr>
-            <w:tcW w:w="634" w:type="dxa"/>
+            <w:tcW w:w="701" w:type="dxa"/>
             <w:vAlign w:val="center"/>
             <w:hideMark/>
           </w:tcPr>
@@ -10777,13 +10467,13 @@
                 <w:sz w:val="20"/>
                 <w:szCs w:val="20"/>
               </w:rPr>
-              <w:t>Implement offline access feature</w:t>
-            </w:r>
-          </w:p>
-        </w:tc>
-        <w:tc>
-          <w:tcPr>
-            <w:tcW w:w="359" w:type="dxa"/>
+              <w:t>Unit testing (individual functions)</w:t>
+            </w:r>
+          </w:p>
+        </w:tc>
+        <w:tc>
+          <w:tcPr>
+            <w:tcW w:w="396" w:type="dxa"/>
             <w:vAlign w:val="center"/>
             <w:hideMark/>
           </w:tcPr>
@@ -10805,7 +10495,7 @@
         </w:tc>
         <w:tc>
           <w:tcPr>
-            <w:tcW w:w="634" w:type="dxa"/>
+            <w:tcW w:w="701" w:type="dxa"/>
             <w:vAlign w:val="center"/>
             <w:hideMark/>
           </w:tcPr>
@@ -10887,6 +10577,72 @@
                 <w:sz w:val="20"/>
                 <w:szCs w:val="20"/>
               </w:rPr>
+              <w:t>–</w:t>
+            </w:r>
+          </w:p>
+        </w:tc>
+        <w:tc>
+          <w:tcPr>
+            <w:tcW w:w="0" w:type="auto"/>
+            <w:vAlign w:val="center"/>
+            <w:hideMark/>
+          </w:tcPr>
+          <w:p>
+            <w:pPr>
+              <w:rPr>
+                <w:sz w:val="20"/>
+                <w:szCs w:val="20"/>
+              </w:rPr>
+            </w:pPr>
+            <w:r>
+              <w:rPr>
+                <w:sz w:val="20"/>
+                <w:szCs w:val="20"/>
+              </w:rPr>
+              <w:t>–</w:t>
+            </w:r>
+          </w:p>
+        </w:tc>
+        <w:tc>
+          <w:tcPr>
+            <w:tcW w:w="0" w:type="auto"/>
+            <w:vAlign w:val="center"/>
+            <w:hideMark/>
+          </w:tcPr>
+          <w:p>
+            <w:pPr>
+              <w:rPr>
+                <w:sz w:val="20"/>
+                <w:szCs w:val="20"/>
+              </w:rPr>
+            </w:pPr>
+            <w:r>
+              <w:rPr>
+                <w:sz w:val="20"/>
+                <w:szCs w:val="20"/>
+              </w:rPr>
+              <w:t>–</w:t>
+            </w:r>
+          </w:p>
+        </w:tc>
+        <w:tc>
+          <w:tcPr>
+            <w:tcW w:w="0" w:type="auto"/>
+            <w:vAlign w:val="center"/>
+            <w:hideMark/>
+          </w:tcPr>
+          <w:p>
+            <w:pPr>
+              <w:rPr>
+                <w:sz w:val="20"/>
+                <w:szCs w:val="20"/>
+              </w:rPr>
+            </w:pPr>
+            <w:r>
+              <w:rPr>
+                <w:sz w:val="20"/>
+                <w:szCs w:val="20"/>
+              </w:rPr>
               <w:t>S</w:t>
             </w:r>
           </w:p>
@@ -10909,51 +10665,29 @@
                 <w:sz w:val="20"/>
                 <w:szCs w:val="20"/>
               </w:rPr>
-              <w:t>–</w:t>
-            </w:r>
-          </w:p>
-        </w:tc>
-        <w:tc>
-          <w:tcPr>
-            <w:tcW w:w="0" w:type="auto"/>
-            <w:vAlign w:val="center"/>
-            <w:hideMark/>
-          </w:tcPr>
-          <w:p>
-            <w:pPr>
-              <w:rPr>
-                <w:sz w:val="20"/>
-                <w:szCs w:val="20"/>
-              </w:rPr>
-            </w:pPr>
-            <w:r>
-              <w:rPr>
-                <w:sz w:val="20"/>
-                <w:szCs w:val="20"/>
-              </w:rPr>
-              <w:t>–</w:t>
-            </w:r>
-          </w:p>
-        </w:tc>
-        <w:tc>
-          <w:tcPr>
-            <w:tcW w:w="0" w:type="auto"/>
-            <w:vAlign w:val="center"/>
-            <w:hideMark/>
-          </w:tcPr>
-          <w:p>
-            <w:pPr>
-              <w:rPr>
-                <w:sz w:val="20"/>
-                <w:szCs w:val="20"/>
-              </w:rPr>
-            </w:pPr>
-            <w:r>
-              <w:rPr>
-                <w:sz w:val="20"/>
-                <w:szCs w:val="20"/>
-              </w:rPr>
-              <w:t>–</w:t>
+              <w:t>S</w:t>
+            </w:r>
+          </w:p>
+        </w:tc>
+        <w:tc>
+          <w:tcPr>
+            <w:tcW w:w="0" w:type="auto"/>
+            <w:vAlign w:val="center"/>
+            <w:hideMark/>
+          </w:tcPr>
+          <w:p>
+            <w:pPr>
+              <w:rPr>
+                <w:sz w:val="20"/>
+                <w:szCs w:val="20"/>
+              </w:rPr>
+            </w:pPr>
+            <w:r>
+              <w:rPr>
+                <w:sz w:val="20"/>
+                <w:szCs w:val="20"/>
+              </w:rPr>
+              <w:t>S</w:t>
             </w:r>
           </w:p>
         </w:tc>
@@ -10997,51 +10731,7 @@
                 <w:sz w:val="20"/>
                 <w:szCs w:val="20"/>
               </w:rPr>
-              <w:t>–</w:t>
-            </w:r>
-          </w:p>
-        </w:tc>
-        <w:tc>
-          <w:tcPr>
-            <w:tcW w:w="0" w:type="auto"/>
-            <w:vAlign w:val="center"/>
-            <w:hideMark/>
-          </w:tcPr>
-          <w:p>
-            <w:pPr>
-              <w:rPr>
-                <w:sz w:val="20"/>
-                <w:szCs w:val="20"/>
-              </w:rPr>
-            </w:pPr>
-            <w:r>
-              <w:rPr>
-                <w:sz w:val="20"/>
-                <w:szCs w:val="20"/>
-              </w:rPr>
-              <w:t>–</w:t>
-            </w:r>
-          </w:p>
-        </w:tc>
-        <w:tc>
-          <w:tcPr>
-            <w:tcW w:w="0" w:type="auto"/>
-            <w:vAlign w:val="center"/>
-            <w:hideMark/>
-          </w:tcPr>
-          <w:p>
-            <w:pPr>
-              <w:rPr>
-                <w:sz w:val="20"/>
-                <w:szCs w:val="20"/>
-              </w:rPr>
-            </w:pPr>
-            <w:r>
-              <w:rPr>
-                <w:sz w:val="20"/>
-                <w:szCs w:val="20"/>
-              </w:rPr>
-              <w:t>–</w:t>
+              <w:t>R</w:t>
             </w:r>
           </w:p>
         </w:tc>
@@ -11091,13 +10781,31 @@
                 <w:sz w:val="20"/>
                 <w:szCs w:val="20"/>
               </w:rPr>
-              <w:t>Unit testing (individual functions)</w:t>
-            </w:r>
-          </w:p>
-        </w:tc>
-        <w:tc>
-          <w:tcPr>
-            <w:tcW w:w="359" w:type="dxa"/>
+              <w:t xml:space="preserve">Integration testing (Flutter + </w:t>
+            </w:r>
+            <w:r>
+              <w:rPr>
+                <w:rFonts w:eastAsia="Times New Roman" w:cstheme="minorHAnsi"/>
+                <w:b/>
+                <w:bCs/>
+                <w:sz w:val="20"/>
+                <w:szCs w:val="20"/>
+              </w:rPr>
+              <w:t>PostgreSQL</w:t>
+            </w:r>
+            <w:r>
+              <w:rPr>
+                <w:rStyle w:val="Strong"/>
+                <w:sz w:val="20"/>
+                <w:szCs w:val="20"/>
+              </w:rPr>
+              <w:t>)</w:t>
+            </w:r>
+          </w:p>
+        </w:tc>
+        <w:tc>
+          <w:tcPr>
+            <w:tcW w:w="396" w:type="dxa"/>
             <w:vAlign w:val="center"/>
             <w:hideMark/>
           </w:tcPr>
@@ -11119,7 +10827,7 @@
         </w:tc>
         <w:tc>
           <w:tcPr>
-            <w:tcW w:w="634" w:type="dxa"/>
+            <w:tcW w:w="701" w:type="dxa"/>
             <w:vAlign w:val="center"/>
             <w:hideMark/>
           </w:tcPr>
@@ -11201,6 +10909,28 @@
                 <w:sz w:val="20"/>
                 <w:szCs w:val="20"/>
               </w:rPr>
+              <w:t>S</w:t>
+            </w:r>
+          </w:p>
+        </w:tc>
+        <w:tc>
+          <w:tcPr>
+            <w:tcW w:w="0" w:type="auto"/>
+            <w:vAlign w:val="center"/>
+            <w:hideMark/>
+          </w:tcPr>
+          <w:p>
+            <w:pPr>
+              <w:rPr>
+                <w:sz w:val="20"/>
+                <w:szCs w:val="20"/>
+              </w:rPr>
+            </w:pPr>
+            <w:r>
+              <w:rPr>
+                <w:sz w:val="20"/>
+                <w:szCs w:val="20"/>
+              </w:rPr>
               <w:t>–</w:t>
             </w:r>
           </w:p>
@@ -11245,73 +10975,51 @@
                 <w:sz w:val="20"/>
                 <w:szCs w:val="20"/>
               </w:rPr>
+              <w:t>S</w:t>
+            </w:r>
+          </w:p>
+        </w:tc>
+        <w:tc>
+          <w:tcPr>
+            <w:tcW w:w="0" w:type="auto"/>
+            <w:vAlign w:val="center"/>
+            <w:hideMark/>
+          </w:tcPr>
+          <w:p>
+            <w:pPr>
+              <w:rPr>
+                <w:sz w:val="20"/>
+                <w:szCs w:val="20"/>
+              </w:rPr>
+            </w:pPr>
+            <w:r>
+              <w:rPr>
+                <w:sz w:val="20"/>
+                <w:szCs w:val="20"/>
+              </w:rPr>
+              <w:t>S</w:t>
+            </w:r>
+          </w:p>
+        </w:tc>
+        <w:tc>
+          <w:tcPr>
+            <w:tcW w:w="0" w:type="auto"/>
+            <w:vAlign w:val="center"/>
+            <w:hideMark/>
+          </w:tcPr>
+          <w:p>
+            <w:pPr>
+              <w:rPr>
+                <w:sz w:val="20"/>
+                <w:szCs w:val="20"/>
+              </w:rPr>
+            </w:pPr>
+            <w:r>
+              <w:rPr>
+                <w:sz w:val="20"/>
+                <w:szCs w:val="20"/>
+              </w:rPr>
               <w:t>–</w:t>
-            </w:r>
-          </w:p>
-        </w:tc>
-        <w:tc>
-          <w:tcPr>
-            <w:tcW w:w="0" w:type="auto"/>
-            <w:vAlign w:val="center"/>
-            <w:hideMark/>
-          </w:tcPr>
-          <w:p>
-            <w:pPr>
-              <w:rPr>
-                <w:sz w:val="20"/>
-                <w:szCs w:val="20"/>
-              </w:rPr>
-            </w:pPr>
-            <w:r>
-              <w:rPr>
-                <w:sz w:val="20"/>
-                <w:szCs w:val="20"/>
-              </w:rPr>
-              <w:t>S</w:t>
-            </w:r>
-          </w:p>
-        </w:tc>
-        <w:tc>
-          <w:tcPr>
-            <w:tcW w:w="0" w:type="auto"/>
-            <w:vAlign w:val="center"/>
-            <w:hideMark/>
-          </w:tcPr>
-          <w:p>
-            <w:pPr>
-              <w:rPr>
-                <w:sz w:val="20"/>
-                <w:szCs w:val="20"/>
-              </w:rPr>
-            </w:pPr>
-            <w:r>
-              <w:rPr>
-                <w:sz w:val="20"/>
-                <w:szCs w:val="20"/>
-              </w:rPr>
-              <w:t>S</w:t>
-            </w:r>
-          </w:p>
-        </w:tc>
-        <w:tc>
-          <w:tcPr>
-            <w:tcW w:w="0" w:type="auto"/>
-            <w:vAlign w:val="center"/>
-            <w:hideMark/>
-          </w:tcPr>
-          <w:p>
-            <w:pPr>
-              <w:rPr>
-                <w:sz w:val="20"/>
-                <w:szCs w:val="20"/>
-              </w:rPr>
-            </w:pPr>
-            <w:r>
-              <w:rPr>
-                <w:sz w:val="20"/>
-                <w:szCs w:val="20"/>
-              </w:rPr>
-              <w:t>S</w:t>
             </w:r>
           </w:p>
         </w:tc>
@@ -11406,13 +11114,35 @@
                 <w:szCs w:val="20"/>
               </w:rPr>
               <w:lastRenderedPageBreak/>
-              <w:t>Integration testing (Flutter + SQLite)</w:t>
-            </w:r>
-          </w:p>
-        </w:tc>
-        <w:tc>
-          <w:tcPr>
-            <w:tcW w:w="359" w:type="dxa"/>
+              <w:t>User acceptance testing (MOH approval)</w:t>
+            </w:r>
+          </w:p>
+        </w:tc>
+        <w:tc>
+          <w:tcPr>
+            <w:tcW w:w="396" w:type="dxa"/>
+            <w:vAlign w:val="center"/>
+            <w:hideMark/>
+          </w:tcPr>
+          <w:p>
+            <w:pPr>
+              <w:rPr>
+                <w:sz w:val="20"/>
+                <w:szCs w:val="20"/>
+              </w:rPr>
+            </w:pPr>
+            <w:r>
+              <w:rPr>
+                <w:sz w:val="20"/>
+                <w:szCs w:val="20"/>
+              </w:rPr>
+              <w:t>S</w:t>
+            </w:r>
+          </w:p>
+        </w:tc>
+        <w:tc>
+          <w:tcPr>
+            <w:tcW w:w="701" w:type="dxa"/>
             <w:vAlign w:val="center"/>
             <w:hideMark/>
           </w:tcPr>
@@ -11434,7 +11164,7 @@
         </w:tc>
         <w:tc>
           <w:tcPr>
-            <w:tcW w:w="634" w:type="dxa"/>
+            <w:tcW w:w="0" w:type="auto"/>
             <w:vAlign w:val="center"/>
             <w:hideMark/>
           </w:tcPr>
@@ -11516,6 +11246,116 @@
                 <w:sz w:val="20"/>
                 <w:szCs w:val="20"/>
               </w:rPr>
+              <w:t>–</w:t>
+            </w:r>
+          </w:p>
+        </w:tc>
+        <w:tc>
+          <w:tcPr>
+            <w:tcW w:w="0" w:type="auto"/>
+            <w:vAlign w:val="center"/>
+            <w:hideMark/>
+          </w:tcPr>
+          <w:p>
+            <w:pPr>
+              <w:rPr>
+                <w:sz w:val="20"/>
+                <w:szCs w:val="20"/>
+              </w:rPr>
+            </w:pPr>
+            <w:r>
+              <w:rPr>
+                <w:sz w:val="20"/>
+                <w:szCs w:val="20"/>
+              </w:rPr>
+              <w:t>–</w:t>
+            </w:r>
+          </w:p>
+        </w:tc>
+        <w:tc>
+          <w:tcPr>
+            <w:tcW w:w="0" w:type="auto"/>
+            <w:vAlign w:val="center"/>
+            <w:hideMark/>
+          </w:tcPr>
+          <w:p>
+            <w:pPr>
+              <w:rPr>
+                <w:sz w:val="20"/>
+                <w:szCs w:val="20"/>
+              </w:rPr>
+            </w:pPr>
+            <w:r>
+              <w:rPr>
+                <w:sz w:val="20"/>
+                <w:szCs w:val="20"/>
+              </w:rPr>
+              <w:t>–</w:t>
+            </w:r>
+          </w:p>
+        </w:tc>
+        <w:tc>
+          <w:tcPr>
+            <w:tcW w:w="0" w:type="auto"/>
+            <w:vAlign w:val="center"/>
+            <w:hideMark/>
+          </w:tcPr>
+          <w:p>
+            <w:pPr>
+              <w:rPr>
+                <w:sz w:val="20"/>
+                <w:szCs w:val="20"/>
+              </w:rPr>
+            </w:pPr>
+            <w:r>
+              <w:rPr>
+                <w:sz w:val="20"/>
+                <w:szCs w:val="20"/>
+              </w:rPr>
+              <w:t>–</w:t>
+            </w:r>
+          </w:p>
+        </w:tc>
+        <w:tc>
+          <w:tcPr>
+            <w:tcW w:w="0" w:type="auto"/>
+            <w:vAlign w:val="center"/>
+            <w:hideMark/>
+          </w:tcPr>
+          <w:p>
+            <w:pPr>
+              <w:rPr>
+                <w:sz w:val="20"/>
+                <w:szCs w:val="20"/>
+              </w:rPr>
+            </w:pPr>
+            <w:r>
+              <w:rPr>
+                <w:sz w:val="20"/>
+                <w:szCs w:val="20"/>
+              </w:rPr>
+              <w:t>–</w:t>
+            </w:r>
+          </w:p>
+        </w:tc>
+        <w:tc>
+          <w:tcPr>
+            <w:tcW w:w="0" w:type="auto"/>
+            <w:vAlign w:val="center"/>
+            <w:hideMark/>
+          </w:tcPr>
+          <w:p>
+            <w:pPr>
+              <w:rPr>
+                <w:sz w:val="20"/>
+                <w:szCs w:val="20"/>
+              </w:rPr>
+            </w:pPr>
+            <w:r>
+              <w:rPr>
+                <w:sz w:val="20"/>
+                <w:szCs w:val="20"/>
+              </w:rPr>
               <w:t>S</w:t>
             </w:r>
           </w:p>
@@ -11560,139 +11400,7 @@
                 <w:sz w:val="20"/>
                 <w:szCs w:val="20"/>
               </w:rPr>
-              <w:t>–</w:t>
-            </w:r>
-          </w:p>
-        </w:tc>
-        <w:tc>
-          <w:tcPr>
-            <w:tcW w:w="0" w:type="auto"/>
-            <w:vAlign w:val="center"/>
-            <w:hideMark/>
-          </w:tcPr>
-          <w:p>
-            <w:pPr>
-              <w:rPr>
-                <w:sz w:val="20"/>
-                <w:szCs w:val="20"/>
-              </w:rPr>
-            </w:pPr>
-            <w:r>
-              <w:rPr>
-                <w:sz w:val="20"/>
-                <w:szCs w:val="20"/>
-              </w:rPr>
-              <w:t>S</w:t>
-            </w:r>
-          </w:p>
-        </w:tc>
-        <w:tc>
-          <w:tcPr>
-            <w:tcW w:w="0" w:type="auto"/>
-            <w:vAlign w:val="center"/>
-            <w:hideMark/>
-          </w:tcPr>
-          <w:p>
-            <w:pPr>
-              <w:rPr>
-                <w:sz w:val="20"/>
-                <w:szCs w:val="20"/>
-              </w:rPr>
-            </w:pPr>
-            <w:r>
-              <w:rPr>
-                <w:sz w:val="20"/>
-                <w:szCs w:val="20"/>
-              </w:rPr>
-              <w:t>S</w:t>
-            </w:r>
-          </w:p>
-        </w:tc>
-        <w:tc>
-          <w:tcPr>
-            <w:tcW w:w="0" w:type="auto"/>
-            <w:vAlign w:val="center"/>
-            <w:hideMark/>
-          </w:tcPr>
-          <w:p>
-            <w:pPr>
-              <w:rPr>
-                <w:sz w:val="20"/>
-                <w:szCs w:val="20"/>
-              </w:rPr>
-            </w:pPr>
-            <w:r>
-              <w:rPr>
-                <w:sz w:val="20"/>
-                <w:szCs w:val="20"/>
-              </w:rPr>
-              <w:t>–</w:t>
-            </w:r>
-          </w:p>
-        </w:tc>
-        <w:tc>
-          <w:tcPr>
-            <w:tcW w:w="0" w:type="auto"/>
-            <w:vAlign w:val="center"/>
-            <w:hideMark/>
-          </w:tcPr>
-          <w:p>
-            <w:pPr>
-              <w:rPr>
-                <w:sz w:val="20"/>
-                <w:szCs w:val="20"/>
-              </w:rPr>
-            </w:pPr>
-            <w:r>
-              <w:rPr>
-                <w:sz w:val="20"/>
-                <w:szCs w:val="20"/>
-              </w:rPr>
               <w:t>R</w:t>
-            </w:r>
-          </w:p>
-        </w:tc>
-        <w:tc>
-          <w:tcPr>
-            <w:tcW w:w="0" w:type="auto"/>
-            <w:vAlign w:val="center"/>
-            <w:hideMark/>
-          </w:tcPr>
-          <w:p>
-            <w:pPr>
-              <w:rPr>
-                <w:sz w:val="20"/>
-                <w:szCs w:val="20"/>
-              </w:rPr>
-            </w:pPr>
-            <w:r>
-              <w:rPr>
-                <w:sz w:val="20"/>
-                <w:szCs w:val="20"/>
-              </w:rPr>
-              <w:t>R</w:t>
-            </w:r>
-          </w:p>
-        </w:tc>
-        <w:tc>
-          <w:tcPr>
-            <w:tcW w:w="0" w:type="auto"/>
-            <w:vAlign w:val="center"/>
-            <w:hideMark/>
-          </w:tcPr>
-          <w:p>
-            <w:pPr>
-              <w:rPr>
-                <w:sz w:val="20"/>
-                <w:szCs w:val="20"/>
-              </w:rPr>
-            </w:pPr>
-            <w:r>
-              <w:rPr>
-                <w:sz w:val="20"/>
-                <w:szCs w:val="20"/>
-              </w:rPr>
-              <w:t>–</w:t>
             </w:r>
           </w:p>
         </w:tc>
@@ -11720,13 +11428,101 @@
                 <w:sz w:val="20"/>
                 <w:szCs w:val="20"/>
               </w:rPr>
-              <w:t>User acceptance testing (MOH approval)</w:t>
-            </w:r>
-          </w:p>
-        </w:tc>
-        <w:tc>
-          <w:tcPr>
-            <w:tcW w:w="359" w:type="dxa"/>
+              <w:t>Bug fixing &amp; optimization</w:t>
+            </w:r>
+          </w:p>
+        </w:tc>
+        <w:tc>
+          <w:tcPr>
+            <w:tcW w:w="396" w:type="dxa"/>
+            <w:vAlign w:val="center"/>
+            <w:hideMark/>
+          </w:tcPr>
+          <w:p>
+            <w:pPr>
+              <w:rPr>
+                <w:sz w:val="20"/>
+                <w:szCs w:val="20"/>
+              </w:rPr>
+            </w:pPr>
+            <w:r>
+              <w:rPr>
+                <w:sz w:val="20"/>
+                <w:szCs w:val="20"/>
+              </w:rPr>
+              <w:t>–</w:t>
+            </w:r>
+          </w:p>
+        </w:tc>
+        <w:tc>
+          <w:tcPr>
+            <w:tcW w:w="701" w:type="dxa"/>
+            <w:vAlign w:val="center"/>
+            <w:hideMark/>
+          </w:tcPr>
+          <w:p>
+            <w:pPr>
+              <w:rPr>
+                <w:sz w:val="20"/>
+                <w:szCs w:val="20"/>
+              </w:rPr>
+            </w:pPr>
+            <w:r>
+              <w:rPr>
+                <w:sz w:val="20"/>
+                <w:szCs w:val="20"/>
+              </w:rPr>
+              <w:t>–</w:t>
+            </w:r>
+          </w:p>
+        </w:tc>
+        <w:tc>
+          <w:tcPr>
+            <w:tcW w:w="0" w:type="auto"/>
+            <w:vAlign w:val="center"/>
+            <w:hideMark/>
+          </w:tcPr>
+          <w:p>
+            <w:pPr>
+              <w:rPr>
+                <w:sz w:val="20"/>
+                <w:szCs w:val="20"/>
+              </w:rPr>
+            </w:pPr>
+            <w:r>
+              <w:rPr>
+                <w:sz w:val="20"/>
+                <w:szCs w:val="20"/>
+              </w:rPr>
+              <w:t>–</w:t>
+            </w:r>
+          </w:p>
+        </w:tc>
+        <w:tc>
+          <w:tcPr>
+            <w:tcW w:w="0" w:type="auto"/>
+            <w:vAlign w:val="center"/>
+            <w:hideMark/>
+          </w:tcPr>
+          <w:p>
+            <w:pPr>
+              <w:rPr>
+                <w:sz w:val="20"/>
+                <w:szCs w:val="20"/>
+              </w:rPr>
+            </w:pPr>
+            <w:r>
+              <w:rPr>
+                <w:sz w:val="20"/>
+                <w:szCs w:val="20"/>
+              </w:rPr>
+              <w:t>–</w:t>
+            </w:r>
+          </w:p>
+        </w:tc>
+        <w:tc>
+          <w:tcPr>
+            <w:tcW w:w="0" w:type="auto"/>
             <w:vAlign w:val="center"/>
             <w:hideMark/>
           </w:tcPr>
@@ -11748,7 +11544,7 @@
         </w:tc>
         <w:tc>
           <w:tcPr>
-            <w:tcW w:w="634" w:type="dxa"/>
+            <w:tcW w:w="0" w:type="auto"/>
             <w:vAlign w:val="center"/>
             <w:hideMark/>
           </w:tcPr>
@@ -11808,6 +11604,94 @@
                 <w:sz w:val="20"/>
                 <w:szCs w:val="20"/>
               </w:rPr>
+              <w:t>R</w:t>
+            </w:r>
+          </w:p>
+        </w:tc>
+        <w:tc>
+          <w:tcPr>
+            <w:tcW w:w="0" w:type="auto"/>
+            <w:vAlign w:val="center"/>
+            <w:hideMark/>
+          </w:tcPr>
+          <w:p>
+            <w:pPr>
+              <w:rPr>
+                <w:sz w:val="20"/>
+                <w:szCs w:val="20"/>
+              </w:rPr>
+            </w:pPr>
+            <w:r>
+              <w:rPr>
+                <w:sz w:val="20"/>
+                <w:szCs w:val="20"/>
+              </w:rPr>
+              <w:t>R</w:t>
+            </w:r>
+          </w:p>
+        </w:tc>
+        <w:tc>
+          <w:tcPr>
+            <w:tcW w:w="0" w:type="auto"/>
+            <w:vAlign w:val="center"/>
+            <w:hideMark/>
+          </w:tcPr>
+          <w:p>
+            <w:pPr>
+              <w:rPr>
+                <w:sz w:val="20"/>
+                <w:szCs w:val="20"/>
+              </w:rPr>
+            </w:pPr>
+            <w:r>
+              <w:rPr>
+                <w:sz w:val="20"/>
+                <w:szCs w:val="20"/>
+              </w:rPr>
+              <w:t>S</w:t>
+            </w:r>
+          </w:p>
+        </w:tc>
+        <w:tc>
+          <w:tcPr>
+            <w:tcW w:w="0" w:type="auto"/>
+            <w:vAlign w:val="center"/>
+            <w:hideMark/>
+          </w:tcPr>
+          <w:p>
+            <w:pPr>
+              <w:rPr>
+                <w:sz w:val="20"/>
+                <w:szCs w:val="20"/>
+              </w:rPr>
+            </w:pPr>
+            <w:r>
+              <w:rPr>
+                <w:sz w:val="20"/>
+                <w:szCs w:val="20"/>
+              </w:rPr>
+              <w:t>S</w:t>
+            </w:r>
+          </w:p>
+        </w:tc>
+        <w:tc>
+          <w:tcPr>
+            <w:tcW w:w="0" w:type="auto"/>
+            <w:vAlign w:val="center"/>
+            <w:hideMark/>
+          </w:tcPr>
+          <w:p>
+            <w:pPr>
+              <w:rPr>
+                <w:sz w:val="20"/>
+                <w:szCs w:val="20"/>
+              </w:rPr>
+            </w:pPr>
+            <w:r>
+              <w:rPr>
+                <w:sz w:val="20"/>
+                <w:szCs w:val="20"/>
+              </w:rPr>
               <w:t>–</w:t>
             </w:r>
           </w:p>
@@ -11831,182 +11715,6 @@
                 <w:szCs w:val="20"/>
               </w:rPr>
               <w:t>–</w:t>
-            </w:r>
-          </w:p>
-        </w:tc>
-        <w:tc>
-          <w:tcPr>
-            <w:tcW w:w="0" w:type="auto"/>
-            <w:vAlign w:val="center"/>
-            <w:hideMark/>
-          </w:tcPr>
-          <w:p>
-            <w:pPr>
-              <w:rPr>
-                <w:sz w:val="20"/>
-                <w:szCs w:val="20"/>
-              </w:rPr>
-            </w:pPr>
-            <w:r>
-              <w:rPr>
-                <w:sz w:val="20"/>
-                <w:szCs w:val="20"/>
-              </w:rPr>
-              <w:t>–</w:t>
-            </w:r>
-          </w:p>
-        </w:tc>
-        <w:tc>
-          <w:tcPr>
-            <w:tcW w:w="0" w:type="auto"/>
-            <w:vAlign w:val="center"/>
-            <w:hideMark/>
-          </w:tcPr>
-          <w:p>
-            <w:pPr>
-              <w:rPr>
-                <w:sz w:val="20"/>
-                <w:szCs w:val="20"/>
-              </w:rPr>
-            </w:pPr>
-            <w:r>
-              <w:rPr>
-                <w:sz w:val="20"/>
-                <w:szCs w:val="20"/>
-              </w:rPr>
-              <w:t>–</w:t>
-            </w:r>
-          </w:p>
-        </w:tc>
-        <w:tc>
-          <w:tcPr>
-            <w:tcW w:w="0" w:type="auto"/>
-            <w:vAlign w:val="center"/>
-            <w:hideMark/>
-          </w:tcPr>
-          <w:p>
-            <w:pPr>
-              <w:rPr>
-                <w:sz w:val="20"/>
-                <w:szCs w:val="20"/>
-              </w:rPr>
-            </w:pPr>
-            <w:r>
-              <w:rPr>
-                <w:sz w:val="20"/>
-                <w:szCs w:val="20"/>
-              </w:rPr>
-              <w:t>–</w:t>
-            </w:r>
-          </w:p>
-        </w:tc>
-        <w:tc>
-          <w:tcPr>
-            <w:tcW w:w="0" w:type="auto"/>
-            <w:vAlign w:val="center"/>
-            <w:hideMark/>
-          </w:tcPr>
-          <w:p>
-            <w:pPr>
-              <w:rPr>
-                <w:sz w:val="20"/>
-                <w:szCs w:val="20"/>
-              </w:rPr>
-            </w:pPr>
-            <w:r>
-              <w:rPr>
-                <w:sz w:val="20"/>
-                <w:szCs w:val="20"/>
-              </w:rPr>
-              <w:t>–</w:t>
-            </w:r>
-          </w:p>
-        </w:tc>
-        <w:tc>
-          <w:tcPr>
-            <w:tcW w:w="0" w:type="auto"/>
-            <w:vAlign w:val="center"/>
-            <w:hideMark/>
-          </w:tcPr>
-          <w:p>
-            <w:pPr>
-              <w:rPr>
-                <w:sz w:val="20"/>
-                <w:szCs w:val="20"/>
-              </w:rPr>
-            </w:pPr>
-            <w:r>
-              <w:rPr>
-                <w:sz w:val="20"/>
-                <w:szCs w:val="20"/>
-              </w:rPr>
-              <w:t>–</w:t>
-            </w:r>
-          </w:p>
-        </w:tc>
-        <w:tc>
-          <w:tcPr>
-            <w:tcW w:w="0" w:type="auto"/>
-            <w:vAlign w:val="center"/>
-            <w:hideMark/>
-          </w:tcPr>
-          <w:p>
-            <w:pPr>
-              <w:rPr>
-                <w:sz w:val="20"/>
-                <w:szCs w:val="20"/>
-              </w:rPr>
-            </w:pPr>
-            <w:r>
-              <w:rPr>
-                <w:sz w:val="20"/>
-                <w:szCs w:val="20"/>
-              </w:rPr>
-              <w:t>S</w:t>
-            </w:r>
-          </w:p>
-        </w:tc>
-        <w:tc>
-          <w:tcPr>
-            <w:tcW w:w="0" w:type="auto"/>
-            <w:vAlign w:val="center"/>
-            <w:hideMark/>
-          </w:tcPr>
-          <w:p>
-            <w:pPr>
-              <w:rPr>
-                <w:sz w:val="20"/>
-                <w:szCs w:val="20"/>
-              </w:rPr>
-            </w:pPr>
-            <w:r>
-              <w:rPr>
-                <w:sz w:val="20"/>
-                <w:szCs w:val="20"/>
-              </w:rPr>
-              <w:t>–</w:t>
-            </w:r>
-          </w:p>
-        </w:tc>
-        <w:tc>
-          <w:tcPr>
-            <w:tcW w:w="0" w:type="auto"/>
-            <w:vAlign w:val="center"/>
-            <w:hideMark/>
-          </w:tcPr>
-          <w:p>
-            <w:pPr>
-              <w:rPr>
-                <w:sz w:val="20"/>
-                <w:szCs w:val="20"/>
-              </w:rPr>
-            </w:pPr>
-            <w:r>
-              <w:rPr>
-                <w:sz w:val="20"/>
-                <w:szCs w:val="20"/>
-              </w:rPr>
-              <w:t>R</w:t>
             </w:r>
           </w:p>
         </w:tc>
@@ -12034,13 +11742,35 @@
                 <w:sz w:val="20"/>
                 <w:szCs w:val="20"/>
               </w:rPr>
-              <w:t>Bug fixing &amp; optimization</w:t>
-            </w:r>
-          </w:p>
-        </w:tc>
-        <w:tc>
-          <w:tcPr>
-            <w:tcW w:w="359" w:type="dxa"/>
+              <w:t>Deploy app (Android/iOS)</w:t>
+            </w:r>
+          </w:p>
+        </w:tc>
+        <w:tc>
+          <w:tcPr>
+            <w:tcW w:w="396" w:type="dxa"/>
+            <w:vAlign w:val="center"/>
+            <w:hideMark/>
+          </w:tcPr>
+          <w:p>
+            <w:pPr>
+              <w:rPr>
+                <w:sz w:val="20"/>
+                <w:szCs w:val="20"/>
+              </w:rPr>
+            </w:pPr>
+            <w:r>
+              <w:rPr>
+                <w:sz w:val="20"/>
+                <w:szCs w:val="20"/>
+              </w:rPr>
+              <w:t>R</w:t>
+            </w:r>
+          </w:p>
+        </w:tc>
+        <w:tc>
+          <w:tcPr>
+            <w:tcW w:w="701" w:type="dxa"/>
             <w:vAlign w:val="center"/>
             <w:hideMark/>
           </w:tcPr>
@@ -12062,7 +11792,7 @@
         </w:tc>
         <w:tc>
           <w:tcPr>
-            <w:tcW w:w="634" w:type="dxa"/>
+            <w:tcW w:w="0" w:type="auto"/>
             <w:vAlign w:val="center"/>
             <w:hideMark/>
           </w:tcPr>
@@ -12122,6 +11852,28 @@
                 <w:sz w:val="20"/>
                 <w:szCs w:val="20"/>
               </w:rPr>
+              <w:t>S</w:t>
+            </w:r>
+          </w:p>
+        </w:tc>
+        <w:tc>
+          <w:tcPr>
+            <w:tcW w:w="0" w:type="auto"/>
+            <w:vAlign w:val="center"/>
+            <w:hideMark/>
+          </w:tcPr>
+          <w:p>
+            <w:pPr>
+              <w:rPr>
+                <w:sz w:val="20"/>
+                <w:szCs w:val="20"/>
+              </w:rPr>
+            </w:pPr>
+            <w:r>
+              <w:rPr>
+                <w:sz w:val="20"/>
+                <w:szCs w:val="20"/>
+              </w:rPr>
               <w:t>–</w:t>
             </w:r>
           </w:p>
@@ -12144,6 +11896,28 @@
                 <w:sz w:val="20"/>
                 <w:szCs w:val="20"/>
               </w:rPr>
+              <w:t>–</w:t>
+            </w:r>
+          </w:p>
+        </w:tc>
+        <w:tc>
+          <w:tcPr>
+            <w:tcW w:w="0" w:type="auto"/>
+            <w:vAlign w:val="center"/>
+            <w:hideMark/>
+          </w:tcPr>
+          <w:p>
+            <w:pPr>
+              <w:rPr>
+                <w:sz w:val="20"/>
+                <w:szCs w:val="20"/>
+              </w:rPr>
+            </w:pPr>
+            <w:r>
+              <w:rPr>
+                <w:sz w:val="20"/>
+                <w:szCs w:val="20"/>
+              </w:rPr>
               <w:t>S</w:t>
             </w:r>
           </w:p>
@@ -12166,117 +11940,51 @@
                 <w:sz w:val="20"/>
                 <w:szCs w:val="20"/>
               </w:rPr>
+              <w:t>R</w:t>
+            </w:r>
+          </w:p>
+        </w:tc>
+        <w:tc>
+          <w:tcPr>
+            <w:tcW w:w="0" w:type="auto"/>
+            <w:vAlign w:val="center"/>
+            <w:hideMark/>
+          </w:tcPr>
+          <w:p>
+            <w:pPr>
+              <w:rPr>
+                <w:sz w:val="20"/>
+                <w:szCs w:val="20"/>
+              </w:rPr>
+            </w:pPr>
+            <w:r>
+              <w:rPr>
+                <w:sz w:val="20"/>
+                <w:szCs w:val="20"/>
+              </w:rPr>
+              <w:t>S</w:t>
+            </w:r>
+          </w:p>
+        </w:tc>
+        <w:tc>
+          <w:tcPr>
+            <w:tcW w:w="0" w:type="auto"/>
+            <w:vAlign w:val="center"/>
+            <w:hideMark/>
+          </w:tcPr>
+          <w:p>
+            <w:pPr>
+              <w:rPr>
+                <w:sz w:val="20"/>
+                <w:szCs w:val="20"/>
+              </w:rPr>
+            </w:pPr>
+            <w:r>
+              <w:rPr>
+                <w:sz w:val="20"/>
+                <w:szCs w:val="20"/>
+              </w:rPr>
               <w:t>–</w:t>
-            </w:r>
-          </w:p>
-        </w:tc>
-        <w:tc>
-          <w:tcPr>
-            <w:tcW w:w="0" w:type="auto"/>
-            <w:vAlign w:val="center"/>
-            <w:hideMark/>
-          </w:tcPr>
-          <w:p>
-            <w:pPr>
-              <w:rPr>
-                <w:sz w:val="20"/>
-                <w:szCs w:val="20"/>
-              </w:rPr>
-            </w:pPr>
-            <w:r>
-              <w:rPr>
-                <w:sz w:val="20"/>
-                <w:szCs w:val="20"/>
-              </w:rPr>
-              <w:t>–</w:t>
-            </w:r>
-          </w:p>
-        </w:tc>
-        <w:tc>
-          <w:tcPr>
-            <w:tcW w:w="0" w:type="auto"/>
-            <w:vAlign w:val="center"/>
-            <w:hideMark/>
-          </w:tcPr>
-          <w:p>
-            <w:pPr>
-              <w:rPr>
-                <w:sz w:val="20"/>
-                <w:szCs w:val="20"/>
-              </w:rPr>
-            </w:pPr>
-            <w:r>
-              <w:rPr>
-                <w:sz w:val="20"/>
-                <w:szCs w:val="20"/>
-              </w:rPr>
-              <w:t>R</w:t>
-            </w:r>
-          </w:p>
-        </w:tc>
-        <w:tc>
-          <w:tcPr>
-            <w:tcW w:w="0" w:type="auto"/>
-            <w:vAlign w:val="center"/>
-            <w:hideMark/>
-          </w:tcPr>
-          <w:p>
-            <w:pPr>
-              <w:rPr>
-                <w:sz w:val="20"/>
-                <w:szCs w:val="20"/>
-              </w:rPr>
-            </w:pPr>
-            <w:r>
-              <w:rPr>
-                <w:sz w:val="20"/>
-                <w:szCs w:val="20"/>
-              </w:rPr>
-              <w:t>R</w:t>
-            </w:r>
-          </w:p>
-        </w:tc>
-        <w:tc>
-          <w:tcPr>
-            <w:tcW w:w="0" w:type="auto"/>
-            <w:vAlign w:val="center"/>
-            <w:hideMark/>
-          </w:tcPr>
-          <w:p>
-            <w:pPr>
-              <w:rPr>
-                <w:sz w:val="20"/>
-                <w:szCs w:val="20"/>
-              </w:rPr>
-            </w:pPr>
-            <w:r>
-              <w:rPr>
-                <w:sz w:val="20"/>
-                <w:szCs w:val="20"/>
-              </w:rPr>
-              <w:t>S</w:t>
-            </w:r>
-          </w:p>
-        </w:tc>
-        <w:tc>
-          <w:tcPr>
-            <w:tcW w:w="0" w:type="auto"/>
-            <w:vAlign w:val="center"/>
-            <w:hideMark/>
-          </w:tcPr>
-          <w:p>
-            <w:pPr>
-              <w:rPr>
-                <w:sz w:val="20"/>
-                <w:szCs w:val="20"/>
-              </w:rPr>
-            </w:pPr>
-            <w:r>
-              <w:rPr>
-                <w:sz w:val="20"/>
-                <w:szCs w:val="20"/>
-              </w:rPr>
-              <w:t>S</w:t>
             </w:r>
           </w:p>
         </w:tc>
@@ -12348,13 +12056,57 @@
                 <w:sz w:val="20"/>
                 <w:szCs w:val="20"/>
               </w:rPr>
-              <w:t>Deploy app (Android/iOS)</w:t>
-            </w:r>
-          </w:p>
-        </w:tc>
-        <w:tc>
-          <w:tcPr>
-            <w:tcW w:w="359" w:type="dxa"/>
+              <w:t>Conduct user training</w:t>
+            </w:r>
+          </w:p>
+        </w:tc>
+        <w:tc>
+          <w:tcPr>
+            <w:tcW w:w="396" w:type="dxa"/>
+            <w:vAlign w:val="center"/>
+            <w:hideMark/>
+          </w:tcPr>
+          <w:p>
+            <w:pPr>
+              <w:rPr>
+                <w:sz w:val="20"/>
+                <w:szCs w:val="20"/>
+              </w:rPr>
+            </w:pPr>
+            <w:r>
+              <w:rPr>
+                <w:sz w:val="20"/>
+                <w:szCs w:val="20"/>
+              </w:rPr>
+              <w:t>S</w:t>
+            </w:r>
+          </w:p>
+        </w:tc>
+        <w:tc>
+          <w:tcPr>
+            <w:tcW w:w="701" w:type="dxa"/>
+            <w:vAlign w:val="center"/>
+            <w:hideMark/>
+          </w:tcPr>
+          <w:p>
+            <w:pPr>
+              <w:rPr>
+                <w:sz w:val="20"/>
+                <w:szCs w:val="20"/>
+              </w:rPr>
+            </w:pPr>
+            <w:r>
+              <w:rPr>
+                <w:sz w:val="20"/>
+                <w:szCs w:val="20"/>
+              </w:rPr>
+              <w:t>–</w:t>
+            </w:r>
+          </w:p>
+        </w:tc>
+        <w:tc>
+          <w:tcPr>
+            <w:tcW w:w="0" w:type="auto"/>
             <w:vAlign w:val="center"/>
             <w:hideMark/>
           </w:tcPr>
@@ -12376,7 +12128,7 @@
         </w:tc>
         <w:tc>
           <w:tcPr>
-            <w:tcW w:w="634" w:type="dxa"/>
+            <w:tcW w:w="0" w:type="auto"/>
             <w:vAlign w:val="center"/>
             <w:hideMark/>
           </w:tcPr>
@@ -12458,183 +12210,139 @@
                 <w:sz w:val="20"/>
                 <w:szCs w:val="20"/>
               </w:rPr>
+              <w:t>–</w:t>
+            </w:r>
+          </w:p>
+        </w:tc>
+        <w:tc>
+          <w:tcPr>
+            <w:tcW w:w="0" w:type="auto"/>
+            <w:vAlign w:val="center"/>
+            <w:hideMark/>
+          </w:tcPr>
+          <w:p>
+            <w:pPr>
+              <w:rPr>
+                <w:sz w:val="20"/>
+                <w:szCs w:val="20"/>
+              </w:rPr>
+            </w:pPr>
+            <w:r>
+              <w:rPr>
+                <w:sz w:val="20"/>
+                <w:szCs w:val="20"/>
+              </w:rPr>
+              <w:t>–</w:t>
+            </w:r>
+          </w:p>
+        </w:tc>
+        <w:tc>
+          <w:tcPr>
+            <w:tcW w:w="0" w:type="auto"/>
+            <w:vAlign w:val="center"/>
+            <w:hideMark/>
+          </w:tcPr>
+          <w:p>
+            <w:pPr>
+              <w:rPr>
+                <w:sz w:val="20"/>
+                <w:szCs w:val="20"/>
+              </w:rPr>
+            </w:pPr>
+            <w:r>
+              <w:rPr>
+                <w:sz w:val="20"/>
+                <w:szCs w:val="20"/>
+              </w:rPr>
+              <w:t>–</w:t>
+            </w:r>
+          </w:p>
+        </w:tc>
+        <w:tc>
+          <w:tcPr>
+            <w:tcW w:w="0" w:type="auto"/>
+            <w:vAlign w:val="center"/>
+            <w:hideMark/>
+          </w:tcPr>
+          <w:p>
+            <w:pPr>
+              <w:rPr>
+                <w:sz w:val="20"/>
+                <w:szCs w:val="20"/>
+              </w:rPr>
+            </w:pPr>
+            <w:r>
+              <w:rPr>
+                <w:sz w:val="20"/>
+                <w:szCs w:val="20"/>
+              </w:rPr>
+              <w:t>–</w:t>
+            </w:r>
+          </w:p>
+        </w:tc>
+        <w:tc>
+          <w:tcPr>
+            <w:tcW w:w="0" w:type="auto"/>
+            <w:vAlign w:val="center"/>
+            <w:hideMark/>
+          </w:tcPr>
+          <w:p>
+            <w:pPr>
+              <w:rPr>
+                <w:sz w:val="20"/>
+                <w:szCs w:val="20"/>
+              </w:rPr>
+            </w:pPr>
+            <w:r>
+              <w:rPr>
+                <w:sz w:val="20"/>
+                <w:szCs w:val="20"/>
+              </w:rPr>
+              <w:t>–</w:t>
+            </w:r>
+          </w:p>
+        </w:tc>
+        <w:tc>
+          <w:tcPr>
+            <w:tcW w:w="0" w:type="auto"/>
+            <w:vAlign w:val="center"/>
+            <w:hideMark/>
+          </w:tcPr>
+          <w:p>
+            <w:pPr>
+              <w:rPr>
+                <w:sz w:val="20"/>
+                <w:szCs w:val="20"/>
+              </w:rPr>
+            </w:pPr>
+            <w:r>
+              <w:rPr>
+                <w:sz w:val="20"/>
+                <w:szCs w:val="20"/>
+              </w:rPr>
+              <w:t>–</w:t>
+            </w:r>
+          </w:p>
+        </w:tc>
+        <w:tc>
+          <w:tcPr>
+            <w:tcW w:w="0" w:type="auto"/>
+            <w:vAlign w:val="center"/>
+            <w:hideMark/>
+          </w:tcPr>
+          <w:p>
+            <w:pPr>
+              <w:rPr>
+                <w:sz w:val="20"/>
+                <w:szCs w:val="20"/>
+              </w:rPr>
+            </w:pPr>
+            <w:r>
+              <w:rPr>
+                <w:sz w:val="20"/>
+                <w:szCs w:val="20"/>
+              </w:rPr>
               <w:t>S</w:t>
-            </w:r>
-          </w:p>
-        </w:tc>
-        <w:tc>
-          <w:tcPr>
-            <w:tcW w:w="0" w:type="auto"/>
-            <w:vAlign w:val="center"/>
-            <w:hideMark/>
-          </w:tcPr>
-          <w:p>
-            <w:pPr>
-              <w:rPr>
-                <w:sz w:val="20"/>
-                <w:szCs w:val="20"/>
-              </w:rPr>
-            </w:pPr>
-            <w:r>
-              <w:rPr>
-                <w:sz w:val="20"/>
-                <w:szCs w:val="20"/>
-              </w:rPr>
-              <w:t>–</w:t>
-            </w:r>
-          </w:p>
-        </w:tc>
-        <w:tc>
-          <w:tcPr>
-            <w:tcW w:w="0" w:type="auto"/>
-            <w:vAlign w:val="center"/>
-            <w:hideMark/>
-          </w:tcPr>
-          <w:p>
-            <w:pPr>
-              <w:rPr>
-                <w:sz w:val="20"/>
-                <w:szCs w:val="20"/>
-              </w:rPr>
-            </w:pPr>
-            <w:r>
-              <w:rPr>
-                <w:sz w:val="20"/>
-                <w:szCs w:val="20"/>
-              </w:rPr>
-              <w:t>–</w:t>
-            </w:r>
-          </w:p>
-        </w:tc>
-        <w:tc>
-          <w:tcPr>
-            <w:tcW w:w="0" w:type="auto"/>
-            <w:vAlign w:val="center"/>
-            <w:hideMark/>
-          </w:tcPr>
-          <w:p>
-            <w:pPr>
-              <w:rPr>
-                <w:sz w:val="20"/>
-                <w:szCs w:val="20"/>
-              </w:rPr>
-            </w:pPr>
-            <w:r>
-              <w:rPr>
-                <w:sz w:val="20"/>
-                <w:szCs w:val="20"/>
-              </w:rPr>
-              <w:t>S</w:t>
-            </w:r>
-          </w:p>
-        </w:tc>
-        <w:tc>
-          <w:tcPr>
-            <w:tcW w:w="0" w:type="auto"/>
-            <w:vAlign w:val="center"/>
-            <w:hideMark/>
-          </w:tcPr>
-          <w:p>
-            <w:pPr>
-              <w:rPr>
-                <w:sz w:val="20"/>
-                <w:szCs w:val="20"/>
-              </w:rPr>
-            </w:pPr>
-            <w:r>
-              <w:rPr>
-                <w:sz w:val="20"/>
-                <w:szCs w:val="20"/>
-              </w:rPr>
-              <w:t>R</w:t>
-            </w:r>
-          </w:p>
-        </w:tc>
-        <w:tc>
-          <w:tcPr>
-            <w:tcW w:w="0" w:type="auto"/>
-            <w:vAlign w:val="center"/>
-            <w:hideMark/>
-          </w:tcPr>
-          <w:p>
-            <w:pPr>
-              <w:rPr>
-                <w:sz w:val="20"/>
-                <w:szCs w:val="20"/>
-              </w:rPr>
-            </w:pPr>
-            <w:r>
-              <w:rPr>
-                <w:sz w:val="20"/>
-                <w:szCs w:val="20"/>
-              </w:rPr>
-              <w:t>S</w:t>
-            </w:r>
-          </w:p>
-        </w:tc>
-        <w:tc>
-          <w:tcPr>
-            <w:tcW w:w="0" w:type="auto"/>
-            <w:vAlign w:val="center"/>
-            <w:hideMark/>
-          </w:tcPr>
-          <w:p>
-            <w:pPr>
-              <w:rPr>
-                <w:sz w:val="20"/>
-                <w:szCs w:val="20"/>
-              </w:rPr>
-            </w:pPr>
-            <w:r>
-              <w:rPr>
-                <w:sz w:val="20"/>
-                <w:szCs w:val="20"/>
-              </w:rPr>
-              <w:t>–</w:t>
-            </w:r>
-          </w:p>
-        </w:tc>
-        <w:tc>
-          <w:tcPr>
-            <w:tcW w:w="0" w:type="auto"/>
-            <w:vAlign w:val="center"/>
-            <w:hideMark/>
-          </w:tcPr>
-          <w:p>
-            <w:pPr>
-              <w:rPr>
-                <w:sz w:val="20"/>
-                <w:szCs w:val="20"/>
-              </w:rPr>
-            </w:pPr>
-            <w:r>
-              <w:rPr>
-                <w:sz w:val="20"/>
-                <w:szCs w:val="20"/>
-              </w:rPr>
-              <w:t>–</w:t>
-            </w:r>
-          </w:p>
-        </w:tc>
-        <w:tc>
-          <w:tcPr>
-            <w:tcW w:w="0" w:type="auto"/>
-            <w:vAlign w:val="center"/>
-            <w:hideMark/>
-          </w:tcPr>
-          <w:p>
-            <w:pPr>
-              <w:rPr>
-                <w:sz w:val="20"/>
-                <w:szCs w:val="20"/>
-              </w:rPr>
-            </w:pPr>
-            <w:r>
-              <w:rPr>
-                <w:sz w:val="20"/>
-                <w:szCs w:val="20"/>
-              </w:rPr>
-              <w:t>–</w:t>
             </w:r>
           </w:p>
         </w:tc>
@@ -12662,13 +12370,13 @@
                 <w:sz w:val="20"/>
                 <w:szCs w:val="20"/>
               </w:rPr>
-              <w:t>Conduct user training</w:t>
-            </w:r>
-          </w:p>
-        </w:tc>
-        <w:tc>
-          <w:tcPr>
-            <w:tcW w:w="359" w:type="dxa"/>
+              <w:t>Prepare manuals &amp; documentation</w:t>
+            </w:r>
+          </w:p>
+        </w:tc>
+        <w:tc>
+          <w:tcPr>
+            <w:tcW w:w="396" w:type="dxa"/>
             <w:vAlign w:val="center"/>
             <w:hideMark/>
           </w:tcPr>
@@ -12690,7 +12398,7 @@
         </w:tc>
         <w:tc>
           <w:tcPr>
-            <w:tcW w:w="634" w:type="dxa"/>
+            <w:tcW w:w="701" w:type="dxa"/>
             <w:vAlign w:val="center"/>
             <w:hideMark/>
           </w:tcPr>
@@ -12728,6 +12436,50 @@
                 <w:sz w:val="20"/>
                 <w:szCs w:val="20"/>
               </w:rPr>
+              <w:t>–</w:t>
+            </w:r>
+          </w:p>
+        </w:tc>
+        <w:tc>
+          <w:tcPr>
+            <w:tcW w:w="0" w:type="auto"/>
+            <w:vAlign w:val="center"/>
+            <w:hideMark/>
+          </w:tcPr>
+          <w:p>
+            <w:pPr>
+              <w:rPr>
+                <w:sz w:val="20"/>
+                <w:szCs w:val="20"/>
+              </w:rPr>
+            </w:pPr>
+            <w:r>
+              <w:rPr>
+                <w:sz w:val="20"/>
+                <w:szCs w:val="20"/>
+              </w:rPr>
+              <w:t>–</w:t>
+            </w:r>
+          </w:p>
+        </w:tc>
+        <w:tc>
+          <w:tcPr>
+            <w:tcW w:w="0" w:type="auto"/>
+            <w:vAlign w:val="center"/>
+            <w:hideMark/>
+          </w:tcPr>
+          <w:p>
+            <w:pPr>
+              <w:rPr>
+                <w:sz w:val="20"/>
+                <w:szCs w:val="20"/>
+              </w:rPr>
+            </w:pPr>
+            <w:r>
+              <w:rPr>
+                <w:sz w:val="20"/>
+                <w:szCs w:val="20"/>
+              </w:rPr>
               <w:t>R</w:t>
             </w:r>
           </w:p>
@@ -12772,6 +12524,28 @@
                 <w:sz w:val="20"/>
                 <w:szCs w:val="20"/>
               </w:rPr>
+              <w:t>R</w:t>
+            </w:r>
+          </w:p>
+        </w:tc>
+        <w:tc>
+          <w:tcPr>
+            <w:tcW w:w="0" w:type="auto"/>
+            <w:vAlign w:val="center"/>
+            <w:hideMark/>
+          </w:tcPr>
+          <w:p>
+            <w:pPr>
+              <w:rPr>
+                <w:sz w:val="20"/>
+                <w:szCs w:val="20"/>
+              </w:rPr>
+            </w:pPr>
+            <w:r>
+              <w:rPr>
+                <w:sz w:val="20"/>
+                <w:szCs w:val="20"/>
+              </w:rPr>
               <w:t>–</w:t>
             </w:r>
           </w:p>
@@ -12883,72 +12657,6 @@
                 <w:szCs w:val="20"/>
               </w:rPr>
               <w:t>–</w:t>
-            </w:r>
-          </w:p>
-        </w:tc>
-        <w:tc>
-          <w:tcPr>
-            <w:tcW w:w="0" w:type="auto"/>
-            <w:vAlign w:val="center"/>
-            <w:hideMark/>
-          </w:tcPr>
-          <w:p>
-            <w:pPr>
-              <w:rPr>
-                <w:sz w:val="20"/>
-                <w:szCs w:val="20"/>
-              </w:rPr>
-            </w:pPr>
-            <w:r>
-              <w:rPr>
-                <w:sz w:val="20"/>
-                <w:szCs w:val="20"/>
-              </w:rPr>
-              <w:t>–</w:t>
-            </w:r>
-          </w:p>
-        </w:tc>
-        <w:tc>
-          <w:tcPr>
-            <w:tcW w:w="0" w:type="auto"/>
-            <w:vAlign w:val="center"/>
-            <w:hideMark/>
-          </w:tcPr>
-          <w:p>
-            <w:pPr>
-              <w:rPr>
-                <w:sz w:val="20"/>
-                <w:szCs w:val="20"/>
-              </w:rPr>
-            </w:pPr>
-            <w:r>
-              <w:rPr>
-                <w:sz w:val="20"/>
-                <w:szCs w:val="20"/>
-              </w:rPr>
-              <w:t>–</w:t>
-            </w:r>
-          </w:p>
-        </w:tc>
-        <w:tc>
-          <w:tcPr>
-            <w:tcW w:w="0" w:type="auto"/>
-            <w:vAlign w:val="center"/>
-            <w:hideMark/>
-          </w:tcPr>
-          <w:p>
-            <w:pPr>
-              <w:rPr>
-                <w:sz w:val="20"/>
-                <w:szCs w:val="20"/>
-              </w:rPr>
-            </w:pPr>
-            <w:r>
-              <w:rPr>
-                <w:sz w:val="20"/>
-                <w:szCs w:val="20"/>
-              </w:rPr>
-              <w:t>S</w:t>
             </w:r>
           </w:p>
         </w:tc>
@@ -12976,13 +12684,35 @@
                 <w:sz w:val="20"/>
                 <w:szCs w:val="20"/>
               </w:rPr>
-              <w:t>Prepare manuals &amp; documentation</w:t>
-            </w:r>
-          </w:p>
-        </w:tc>
-        <w:tc>
-          <w:tcPr>
-            <w:tcW w:w="359" w:type="dxa"/>
+              <w:t>Final review &amp; approval meeting</w:t>
+            </w:r>
+          </w:p>
+        </w:tc>
+        <w:tc>
+          <w:tcPr>
+            <w:tcW w:w="396" w:type="dxa"/>
+            <w:vAlign w:val="center"/>
+            <w:hideMark/>
+          </w:tcPr>
+          <w:p>
+            <w:pPr>
+              <w:rPr>
+                <w:sz w:val="20"/>
+                <w:szCs w:val="20"/>
+              </w:rPr>
+            </w:pPr>
+            <w:r>
+              <w:rPr>
+                <w:sz w:val="20"/>
+                <w:szCs w:val="20"/>
+              </w:rPr>
+              <w:t>R</w:t>
+            </w:r>
+          </w:p>
+        </w:tc>
+        <w:tc>
+          <w:tcPr>
+            <w:tcW w:w="701" w:type="dxa"/>
             <w:vAlign w:val="center"/>
             <w:hideMark/>
           </w:tcPr>
@@ -13004,7 +12734,7 @@
         </w:tc>
         <w:tc>
           <w:tcPr>
-            <w:tcW w:w="634" w:type="dxa"/>
+            <w:tcW w:w="0" w:type="auto"/>
             <w:vAlign w:val="center"/>
             <w:hideMark/>
           </w:tcPr>
@@ -13086,183 +12816,161 @@
                 <w:sz w:val="20"/>
                 <w:szCs w:val="20"/>
               </w:rPr>
+              <w:t>–</w:t>
+            </w:r>
+          </w:p>
+        </w:tc>
+        <w:tc>
+          <w:tcPr>
+            <w:tcW w:w="0" w:type="auto"/>
+            <w:vAlign w:val="center"/>
+            <w:hideMark/>
+          </w:tcPr>
+          <w:p>
+            <w:pPr>
+              <w:rPr>
+                <w:sz w:val="20"/>
+                <w:szCs w:val="20"/>
+              </w:rPr>
+            </w:pPr>
+            <w:r>
+              <w:rPr>
+                <w:sz w:val="20"/>
+                <w:szCs w:val="20"/>
+              </w:rPr>
+              <w:t>–</w:t>
+            </w:r>
+          </w:p>
+        </w:tc>
+        <w:tc>
+          <w:tcPr>
+            <w:tcW w:w="0" w:type="auto"/>
+            <w:vAlign w:val="center"/>
+            <w:hideMark/>
+          </w:tcPr>
+          <w:p>
+            <w:pPr>
+              <w:rPr>
+                <w:sz w:val="20"/>
+                <w:szCs w:val="20"/>
+              </w:rPr>
+            </w:pPr>
+            <w:r>
+              <w:rPr>
+                <w:sz w:val="20"/>
+                <w:szCs w:val="20"/>
+              </w:rPr>
+              <w:t>–</w:t>
+            </w:r>
+          </w:p>
+        </w:tc>
+        <w:tc>
+          <w:tcPr>
+            <w:tcW w:w="0" w:type="auto"/>
+            <w:vAlign w:val="center"/>
+            <w:hideMark/>
+          </w:tcPr>
+          <w:p>
+            <w:pPr>
+              <w:rPr>
+                <w:sz w:val="20"/>
+                <w:szCs w:val="20"/>
+              </w:rPr>
+            </w:pPr>
+            <w:r>
+              <w:rPr>
+                <w:sz w:val="20"/>
+                <w:szCs w:val="20"/>
+              </w:rPr>
+              <w:t>–</w:t>
+            </w:r>
+          </w:p>
+        </w:tc>
+        <w:tc>
+          <w:tcPr>
+            <w:tcW w:w="0" w:type="auto"/>
+            <w:vAlign w:val="center"/>
+            <w:hideMark/>
+          </w:tcPr>
+          <w:p>
+            <w:pPr>
+              <w:rPr>
+                <w:sz w:val="20"/>
+                <w:szCs w:val="20"/>
+              </w:rPr>
+            </w:pPr>
+            <w:r>
+              <w:rPr>
+                <w:sz w:val="20"/>
+                <w:szCs w:val="20"/>
+              </w:rPr>
+              <w:t>–</w:t>
+            </w:r>
+          </w:p>
+        </w:tc>
+        <w:tc>
+          <w:tcPr>
+            <w:tcW w:w="0" w:type="auto"/>
+            <w:vAlign w:val="center"/>
+            <w:hideMark/>
+          </w:tcPr>
+          <w:p>
+            <w:pPr>
+              <w:rPr>
+                <w:sz w:val="20"/>
+                <w:szCs w:val="20"/>
+              </w:rPr>
+            </w:pPr>
+            <w:r>
+              <w:rPr>
+                <w:sz w:val="20"/>
+                <w:szCs w:val="20"/>
+              </w:rPr>
+              <w:t>–</w:t>
+            </w:r>
+          </w:p>
+        </w:tc>
+        <w:tc>
+          <w:tcPr>
+            <w:tcW w:w="0" w:type="auto"/>
+            <w:vAlign w:val="center"/>
+            <w:hideMark/>
+          </w:tcPr>
+          <w:p>
+            <w:pPr>
+              <w:rPr>
+                <w:sz w:val="20"/>
+                <w:szCs w:val="20"/>
+              </w:rPr>
+            </w:pPr>
+            <w:r>
+              <w:rPr>
+                <w:sz w:val="20"/>
+                <w:szCs w:val="20"/>
+              </w:rPr>
+              <w:t>–</w:t>
+            </w:r>
+          </w:p>
+        </w:tc>
+        <w:tc>
+          <w:tcPr>
+            <w:tcW w:w="0" w:type="auto"/>
+            <w:vAlign w:val="center"/>
+            <w:hideMark/>
+          </w:tcPr>
+          <w:p>
+            <w:pPr>
+              <w:rPr>
+                <w:sz w:val="20"/>
+                <w:szCs w:val="20"/>
+              </w:rPr>
+            </w:pPr>
+            <w:r>
+              <w:rPr>
+                <w:sz w:val="20"/>
+                <w:szCs w:val="20"/>
+              </w:rPr>
               <w:t>R</w:t>
-            </w:r>
-          </w:p>
-        </w:tc>
-        <w:tc>
-          <w:tcPr>
-            <w:tcW w:w="0" w:type="auto"/>
-            <w:vAlign w:val="center"/>
-            <w:hideMark/>
-          </w:tcPr>
-          <w:p>
-            <w:pPr>
-              <w:rPr>
-                <w:sz w:val="20"/>
-                <w:szCs w:val="20"/>
-              </w:rPr>
-            </w:pPr>
-            <w:r>
-              <w:rPr>
-                <w:sz w:val="20"/>
-                <w:szCs w:val="20"/>
-              </w:rPr>
-              <w:t>–</w:t>
-            </w:r>
-          </w:p>
-        </w:tc>
-        <w:tc>
-          <w:tcPr>
-            <w:tcW w:w="0" w:type="auto"/>
-            <w:vAlign w:val="center"/>
-            <w:hideMark/>
-          </w:tcPr>
-          <w:p>
-            <w:pPr>
-              <w:rPr>
-                <w:sz w:val="20"/>
-                <w:szCs w:val="20"/>
-              </w:rPr>
-            </w:pPr>
-            <w:r>
-              <w:rPr>
-                <w:sz w:val="20"/>
-                <w:szCs w:val="20"/>
-              </w:rPr>
-              <w:t>R</w:t>
-            </w:r>
-          </w:p>
-        </w:tc>
-        <w:tc>
-          <w:tcPr>
-            <w:tcW w:w="0" w:type="auto"/>
-            <w:vAlign w:val="center"/>
-            <w:hideMark/>
-          </w:tcPr>
-          <w:p>
-            <w:pPr>
-              <w:rPr>
-                <w:sz w:val="20"/>
-                <w:szCs w:val="20"/>
-              </w:rPr>
-            </w:pPr>
-            <w:r>
-              <w:rPr>
-                <w:sz w:val="20"/>
-                <w:szCs w:val="20"/>
-              </w:rPr>
-              <w:t>–</w:t>
-            </w:r>
-          </w:p>
-        </w:tc>
-        <w:tc>
-          <w:tcPr>
-            <w:tcW w:w="0" w:type="auto"/>
-            <w:vAlign w:val="center"/>
-            <w:hideMark/>
-          </w:tcPr>
-          <w:p>
-            <w:pPr>
-              <w:rPr>
-                <w:sz w:val="20"/>
-                <w:szCs w:val="20"/>
-              </w:rPr>
-            </w:pPr>
-            <w:r>
-              <w:rPr>
-                <w:sz w:val="20"/>
-                <w:szCs w:val="20"/>
-              </w:rPr>
-              <w:t>–</w:t>
-            </w:r>
-          </w:p>
-        </w:tc>
-        <w:tc>
-          <w:tcPr>
-            <w:tcW w:w="0" w:type="auto"/>
-            <w:vAlign w:val="center"/>
-            <w:hideMark/>
-          </w:tcPr>
-          <w:p>
-            <w:pPr>
-              <w:rPr>
-                <w:sz w:val="20"/>
-                <w:szCs w:val="20"/>
-              </w:rPr>
-            </w:pPr>
-            <w:r>
-              <w:rPr>
-                <w:sz w:val="20"/>
-                <w:szCs w:val="20"/>
-              </w:rPr>
-              <w:t>–</w:t>
-            </w:r>
-          </w:p>
-        </w:tc>
-        <w:tc>
-          <w:tcPr>
-            <w:tcW w:w="0" w:type="auto"/>
-            <w:vAlign w:val="center"/>
-            <w:hideMark/>
-          </w:tcPr>
-          <w:p>
-            <w:pPr>
-              <w:rPr>
-                <w:sz w:val="20"/>
-                <w:szCs w:val="20"/>
-              </w:rPr>
-            </w:pPr>
-            <w:r>
-              <w:rPr>
-                <w:sz w:val="20"/>
-                <w:szCs w:val="20"/>
-              </w:rPr>
-              <w:t>–</w:t>
-            </w:r>
-          </w:p>
-        </w:tc>
-        <w:tc>
-          <w:tcPr>
-            <w:tcW w:w="0" w:type="auto"/>
-            <w:vAlign w:val="center"/>
-            <w:hideMark/>
-          </w:tcPr>
-          <w:p>
-            <w:pPr>
-              <w:rPr>
-                <w:sz w:val="20"/>
-                <w:szCs w:val="20"/>
-              </w:rPr>
-            </w:pPr>
-            <w:r>
-              <w:rPr>
-                <w:sz w:val="20"/>
-                <w:szCs w:val="20"/>
-              </w:rPr>
-              <w:t>–</w:t>
-            </w:r>
-          </w:p>
-        </w:tc>
-        <w:tc>
-          <w:tcPr>
-            <w:tcW w:w="0" w:type="auto"/>
-            <w:vAlign w:val="center"/>
-            <w:hideMark/>
-          </w:tcPr>
-          <w:p>
-            <w:pPr>
-              <w:rPr>
-                <w:sz w:val="20"/>
-                <w:szCs w:val="20"/>
-              </w:rPr>
-            </w:pPr>
-            <w:r>
-              <w:rPr>
-                <w:sz w:val="20"/>
-                <w:szCs w:val="20"/>
-              </w:rPr>
-              <w:t>–</w:t>
             </w:r>
           </w:p>
         </w:tc>
@@ -13290,13 +12998,13 @@
                 <w:sz w:val="20"/>
                 <w:szCs w:val="20"/>
               </w:rPr>
-              <w:t>Final review &amp; approval meeting</w:t>
-            </w:r>
-          </w:p>
-        </w:tc>
-        <w:tc>
-          <w:tcPr>
-            <w:tcW w:w="359" w:type="dxa"/>
+              <w:t>Submit final report &amp; documentation</w:t>
+            </w:r>
+          </w:p>
+        </w:tc>
+        <w:tc>
+          <w:tcPr>
+            <w:tcW w:w="396" w:type="dxa"/>
             <w:vAlign w:val="center"/>
             <w:hideMark/>
           </w:tcPr>
@@ -13318,7 +13026,7 @@
         </w:tc>
         <w:tc>
           <w:tcPr>
-            <w:tcW w:w="634" w:type="dxa"/>
+            <w:tcW w:w="701" w:type="dxa"/>
             <w:vAlign w:val="center"/>
             <w:hideMark/>
           </w:tcPr>
@@ -13400,6 +13108,28 @@
                 <w:sz w:val="20"/>
                 <w:szCs w:val="20"/>
               </w:rPr>
+              <w:t>S</w:t>
+            </w:r>
+          </w:p>
+        </w:tc>
+        <w:tc>
+          <w:tcPr>
+            <w:tcW w:w="0" w:type="auto"/>
+            <w:vAlign w:val="center"/>
+            <w:hideMark/>
+          </w:tcPr>
+          <w:p>
+            <w:pPr>
+              <w:rPr>
+                <w:sz w:val="20"/>
+                <w:szCs w:val="20"/>
+              </w:rPr>
+            </w:pPr>
+            <w:r>
+              <w:rPr>
+                <w:sz w:val="20"/>
+                <w:szCs w:val="20"/>
+              </w:rPr>
               <w:t>–</w:t>
             </w:r>
           </w:p>
@@ -13555,28 +13285,6 @@
                 <w:szCs w:val="20"/>
               </w:rPr>
               <w:t>–</w:t>
-            </w:r>
-          </w:p>
-        </w:tc>
-        <w:tc>
-          <w:tcPr>
-            <w:tcW w:w="0" w:type="auto"/>
-            <w:vAlign w:val="center"/>
-            <w:hideMark/>
-          </w:tcPr>
-          <w:p>
-            <w:pPr>
-              <w:rPr>
-                <w:sz w:val="20"/>
-                <w:szCs w:val="20"/>
-              </w:rPr>
-            </w:pPr>
-            <w:r>
-              <w:rPr>
-                <w:sz w:val="20"/>
-                <w:szCs w:val="20"/>
-              </w:rPr>
-              <w:t>R</w:t>
             </w:r>
           </w:p>
         </w:tc>
@@ -13604,13 +13312,13 @@
                 <w:sz w:val="20"/>
                 <w:szCs w:val="20"/>
               </w:rPr>
-              <w:t>Submit final report &amp; documentation</w:t>
-            </w:r>
-          </w:p>
-        </w:tc>
-        <w:tc>
-          <w:tcPr>
-            <w:tcW w:w="359" w:type="dxa"/>
+              <w:t>Handover to Ministry of Health</w:t>
+            </w:r>
+          </w:p>
+        </w:tc>
+        <w:tc>
+          <w:tcPr>
+            <w:tcW w:w="396" w:type="dxa"/>
             <w:vAlign w:val="center"/>
             <w:hideMark/>
           </w:tcPr>
@@ -13632,321 +13340,7 @@
         </w:tc>
         <w:tc>
           <w:tcPr>
-            <w:tcW w:w="634" w:type="dxa"/>
-            <w:vAlign w:val="center"/>
-            <w:hideMark/>
-          </w:tcPr>
-          <w:p>
-            <w:pPr>
-              <w:rPr>
-                <w:sz w:val="20"/>
-                <w:szCs w:val="20"/>
-              </w:rPr>
-            </w:pPr>
-            <w:r>
-              <w:rPr>
-                <w:sz w:val="20"/>
-                <w:szCs w:val="20"/>
-              </w:rPr>
-              <w:t>S</w:t>
-            </w:r>
-          </w:p>
-        </w:tc>
-        <w:tc>
-          <w:tcPr>
-            <w:tcW w:w="0" w:type="auto"/>
-            <w:vAlign w:val="center"/>
-            <w:hideMark/>
-          </w:tcPr>
-          <w:p>
-            <w:pPr>
-              <w:rPr>
-                <w:sz w:val="20"/>
-                <w:szCs w:val="20"/>
-              </w:rPr>
-            </w:pPr>
-            <w:r>
-              <w:rPr>
-                <w:sz w:val="20"/>
-                <w:szCs w:val="20"/>
-              </w:rPr>
-              <w:t>–</w:t>
-            </w:r>
-          </w:p>
-        </w:tc>
-        <w:tc>
-          <w:tcPr>
-            <w:tcW w:w="0" w:type="auto"/>
-            <w:vAlign w:val="center"/>
-            <w:hideMark/>
-          </w:tcPr>
-          <w:p>
-            <w:pPr>
-              <w:rPr>
-                <w:sz w:val="20"/>
-                <w:szCs w:val="20"/>
-              </w:rPr>
-            </w:pPr>
-            <w:r>
-              <w:rPr>
-                <w:sz w:val="20"/>
-                <w:szCs w:val="20"/>
-              </w:rPr>
-              <w:t>–</w:t>
-            </w:r>
-          </w:p>
-        </w:tc>
-        <w:tc>
-          <w:tcPr>
-            <w:tcW w:w="0" w:type="auto"/>
-            <w:vAlign w:val="center"/>
-            <w:hideMark/>
-          </w:tcPr>
-          <w:p>
-            <w:pPr>
-              <w:rPr>
-                <w:sz w:val="20"/>
-                <w:szCs w:val="20"/>
-              </w:rPr>
-            </w:pPr>
-            <w:r>
-              <w:rPr>
-                <w:sz w:val="20"/>
-                <w:szCs w:val="20"/>
-              </w:rPr>
-              <w:t>S</w:t>
-            </w:r>
-          </w:p>
-        </w:tc>
-        <w:tc>
-          <w:tcPr>
-            <w:tcW w:w="0" w:type="auto"/>
-            <w:vAlign w:val="center"/>
-            <w:hideMark/>
-          </w:tcPr>
-          <w:p>
-            <w:pPr>
-              <w:rPr>
-                <w:sz w:val="20"/>
-                <w:szCs w:val="20"/>
-              </w:rPr>
-            </w:pPr>
-            <w:r>
-              <w:rPr>
-                <w:sz w:val="20"/>
-                <w:szCs w:val="20"/>
-              </w:rPr>
-              <w:t>–</w:t>
-            </w:r>
-          </w:p>
-        </w:tc>
-        <w:tc>
-          <w:tcPr>
-            <w:tcW w:w="0" w:type="auto"/>
-            <w:vAlign w:val="center"/>
-            <w:hideMark/>
-          </w:tcPr>
-          <w:p>
-            <w:pPr>
-              <w:rPr>
-                <w:sz w:val="20"/>
-                <w:szCs w:val="20"/>
-              </w:rPr>
-            </w:pPr>
-            <w:r>
-              <w:rPr>
-                <w:sz w:val="20"/>
-                <w:szCs w:val="20"/>
-              </w:rPr>
-              <w:t>–</w:t>
-            </w:r>
-          </w:p>
-        </w:tc>
-        <w:tc>
-          <w:tcPr>
-            <w:tcW w:w="0" w:type="auto"/>
-            <w:vAlign w:val="center"/>
-            <w:hideMark/>
-          </w:tcPr>
-          <w:p>
-            <w:pPr>
-              <w:rPr>
-                <w:sz w:val="20"/>
-                <w:szCs w:val="20"/>
-              </w:rPr>
-            </w:pPr>
-            <w:r>
-              <w:rPr>
-                <w:sz w:val="20"/>
-                <w:szCs w:val="20"/>
-              </w:rPr>
-              <w:t>–</w:t>
-            </w:r>
-          </w:p>
-        </w:tc>
-        <w:tc>
-          <w:tcPr>
-            <w:tcW w:w="0" w:type="auto"/>
-            <w:vAlign w:val="center"/>
-            <w:hideMark/>
-          </w:tcPr>
-          <w:p>
-            <w:pPr>
-              <w:rPr>
-                <w:sz w:val="20"/>
-                <w:szCs w:val="20"/>
-              </w:rPr>
-            </w:pPr>
-            <w:r>
-              <w:rPr>
-                <w:sz w:val="20"/>
-                <w:szCs w:val="20"/>
-              </w:rPr>
-              <w:t>–</w:t>
-            </w:r>
-          </w:p>
-        </w:tc>
-        <w:tc>
-          <w:tcPr>
-            <w:tcW w:w="0" w:type="auto"/>
-            <w:vAlign w:val="center"/>
-            <w:hideMark/>
-          </w:tcPr>
-          <w:p>
-            <w:pPr>
-              <w:rPr>
-                <w:sz w:val="20"/>
-                <w:szCs w:val="20"/>
-              </w:rPr>
-            </w:pPr>
-            <w:r>
-              <w:rPr>
-                <w:sz w:val="20"/>
-                <w:szCs w:val="20"/>
-              </w:rPr>
-              <w:t>–</w:t>
-            </w:r>
-          </w:p>
-        </w:tc>
-        <w:tc>
-          <w:tcPr>
-            <w:tcW w:w="0" w:type="auto"/>
-            <w:vAlign w:val="center"/>
-            <w:hideMark/>
-          </w:tcPr>
-          <w:p>
-            <w:pPr>
-              <w:rPr>
-                <w:sz w:val="20"/>
-                <w:szCs w:val="20"/>
-              </w:rPr>
-            </w:pPr>
-            <w:r>
-              <w:rPr>
-                <w:sz w:val="20"/>
-                <w:szCs w:val="20"/>
-              </w:rPr>
-              <w:t>–</w:t>
-            </w:r>
-          </w:p>
-        </w:tc>
-        <w:tc>
-          <w:tcPr>
-            <w:tcW w:w="0" w:type="auto"/>
-            <w:vAlign w:val="center"/>
-            <w:hideMark/>
-          </w:tcPr>
-          <w:p>
-            <w:pPr>
-              <w:rPr>
-                <w:sz w:val="20"/>
-                <w:szCs w:val="20"/>
-              </w:rPr>
-            </w:pPr>
-            <w:r>
-              <w:rPr>
-                <w:sz w:val="20"/>
-                <w:szCs w:val="20"/>
-              </w:rPr>
-              <w:t>–</w:t>
-            </w:r>
-          </w:p>
-        </w:tc>
-        <w:tc>
-          <w:tcPr>
-            <w:tcW w:w="0" w:type="auto"/>
-            <w:vAlign w:val="center"/>
-            <w:hideMark/>
-          </w:tcPr>
-          <w:p>
-            <w:pPr>
-              <w:rPr>
-                <w:sz w:val="20"/>
-                <w:szCs w:val="20"/>
-              </w:rPr>
-            </w:pPr>
-            <w:r>
-              <w:rPr>
-                <w:sz w:val="20"/>
-                <w:szCs w:val="20"/>
-              </w:rPr>
-              <w:t>–</w:t>
-            </w:r>
-          </w:p>
-        </w:tc>
-      </w:tr>
-      <w:tr>
-        <w:trPr>
-          <w:tblCellSpacing w:w="15" w:type="dxa"/>
-        </w:trPr>
-        <w:tc>
-          <w:tcPr>
-            <w:tcW w:w="0" w:type="auto"/>
-            <w:vAlign w:val="center"/>
-            <w:hideMark/>
-          </w:tcPr>
-          <w:p>
-            <w:pPr>
-              <w:rPr>
-                <w:sz w:val="20"/>
-                <w:szCs w:val="20"/>
-              </w:rPr>
-            </w:pPr>
-            <w:r>
-              <w:rPr>
-                <w:rStyle w:val="Strong"/>
-                <w:sz w:val="20"/>
-                <w:szCs w:val="20"/>
-              </w:rPr>
-              <w:t>Handover to Ministry of Health</w:t>
-            </w:r>
-          </w:p>
-        </w:tc>
-        <w:tc>
-          <w:tcPr>
-            <w:tcW w:w="359" w:type="dxa"/>
-            <w:vAlign w:val="center"/>
-            <w:hideMark/>
-          </w:tcPr>
-          <w:p>
-            <w:pPr>
-              <w:rPr>
-                <w:sz w:val="20"/>
-                <w:szCs w:val="20"/>
-              </w:rPr>
-            </w:pPr>
-            <w:r>
-              <w:rPr>
-                <w:sz w:val="20"/>
-                <w:szCs w:val="20"/>
-              </w:rPr>
-              <w:t>R</w:t>
-            </w:r>
-          </w:p>
-        </w:tc>
-        <w:tc>
-          <w:tcPr>
-            <w:tcW w:w="634" w:type="dxa"/>
+            <w:tcW w:w="701" w:type="dxa"/>
             <w:vAlign w:val="center"/>
             <w:hideMark/>
           </w:tcPr>
@@ -25572,7 +24966,7 @@
     </inkml:brush>
   </inkml:definitions>
   <inkml:trace contextRef="#ctx0" brushRef="#br0">0 121 24575,'202'12'0,"-70"-8"-463,-111-4-439,-3 0-5924</inkml:trace>
-  <inkml:trace contextRef="#ctx0" brushRef="#br0" timeOffset="1110.67">317 1 24575,'3'2'0,"1"1"0,0-1 0,-1 0 0,1-1 0,0 1 0,0 0 0,0-1 0,7 1 0,17 7 0,-20-5 0,0 0 0,-1 0 0,1 1 0,-1 0 0,0 0 0,-1 0 0,8 8 0,-12-10 0,0-1 0,-1 0 0,1 1 0,-1-1 0,0 1 0,0 0 0,0 0 0,0-1 0,0 1 0,0 0 0,-1 0 0,1 0 0,-1 0 0,0-1 0,0 1 0,0 0 0,0 0 0,0 0 0,-1 0 0,0 0 0,1 0 0,-1-1 0,0 1 0,0 0 0,-2 3 0,1-3-68,1 1 0,-1-1-1,0 0 1,0-1 0,0 1 0,0 0-1,-1 0 1,1-1 0,-1 0 0,1 1-1,-1-1 1,0 0 0,0 0 0,0 0-1,0-1 1,0 1 0,-1-1 0,1 0-1,-6 2 1,-10 1-6758</inkml:trace>
+  <inkml:trace contextRef="#ctx0" brushRef="#br0" timeOffset="1110.66">317 1 24575,'3'2'0,"1"1"0,0-1 0,-1 0 0,1-1 0,0 1 0,0 0 0,0-1 0,7 1 0,17 7 0,-20-5 0,0 0 0,-1 0 0,1 1 0,-1 0 0,0 0 0,-1 0 0,8 8 0,-12-10 0,0-1 0,-1 0 0,1 1 0,-1-1 0,0 1 0,0 0 0,0 0 0,0-1 0,0 1 0,0 0 0,-1 0 0,1 0 0,-1 0 0,0-1 0,0 1 0,0 0 0,0 0 0,0 0 0,-1 0 0,0 0 0,1 0 0,-1-1 0,0 1 0,0 0 0,-2 3 0,1-3-68,1 1 0,-1-1-1,0 0 1,0-1 0,0 1 0,0 0-1,-1 0 1,1-1 0,-1 0 0,1 1-1,-1-1 1,0 0 0,0 0 0,0 0-1,0-1 1,0 1 0,-1-1 0,1 0-1,-6 2 1,-10 1-6758</inkml:trace>
 </inkml:ink>
 </file>
 
@@ -25631,7 +25025,7 @@
   </inkml:definitions>
   <inkml:trace contextRef="#ctx0" brushRef="#br0">1 151 24575,'2'0'0,"4"0"0,4 0 0,4 0 0,3 0 0,1 0 0,3 0 0,0 0 0,-1 0 0,-1 0 0,-1 0 0,-2 0 0,3 0 0,2 0 0,1 0 0,-1 0 0,-2 0 0,-4 0-8191</inkml:trace>
   <inkml:trace contextRef="#ctx0" brushRef="#br0" timeOffset="762.55">198 1 24575,'3'0'0,"0"2"0,6 2 0,0 4 0,2 2 0,2-2 0,-2 3 0,2 1 0,0-3-8191</inkml:trace>
-  <inkml:trace contextRef="#ctx0" brushRef="#br0" timeOffset="1274.13">334 107 24575,'0'2'0,"0"7"0,0 6 0,0 3 0,0 2 0,0-1 0,0 3 0,0-4-8191</inkml:trace>
+  <inkml:trace contextRef="#ctx0" brushRef="#br0" timeOffset="1274.12">334 107 24575,'0'2'0,"0"7"0,0 6 0,0 3 0,0 2 0,0-1 0,0 3 0,0-4-8191</inkml:trace>
 </inkml:ink>
 </file>
 
@@ -25660,7 +25054,7 @@
     </inkml:brush>
   </inkml:definitions>
   <inkml:trace contextRef="#ctx0" brushRef="#br0">0 77 24575,'21'1'0,"-1"1"0,1 1 0,20 6 0,-20-4 0,0-1 0,38 2 0,-15-6-47,-26-1-282,0 1-1,0 0 1,34 6-1,-40-2-6496</inkml:trace>
-  <inkml:trace contextRef="#ctx0" brushRef="#br0" timeOffset="1307.86">289 1 24575,'4'1'0,"-1"1"0,1 0 0,0 0 0,0 0 0,-1 0 0,1 1 0,-1 0 0,0-1 0,0 1 0,4 4 0,-1-1 0,20 10 0,-25-16 0,1 1 0,0-1 0,0 1 0,-1-1 0,1 1 0,0 0 0,-1 0 0,1 0 0,-1 0 0,1 0 0,-1 0 0,1 1 0,-1-1 0,0 0 0,0 1 0,1-1 0,-1 1 0,0-1 0,0 1 0,-1-1 0,1 1 0,0 0 0,0 0 0,-1-1 0,1 1 0,-1 0 0,0 0 0,1 0 0,-1-1 0,0 1 0,0 2 0,-3 7-136,0 0-1,-1 0 1,0-1-1,0 0 1,-1 1-1,0-2 1,-1 1-1,0 0 0,-10 10 1,2-3-6690</inkml:trace>
+  <inkml:trace contextRef="#ctx0" brushRef="#br0" timeOffset="1307.85">289 1 24575,'4'1'0,"-1"1"0,1 0 0,0 0 0,0 0 0,-1 0 0,1 1 0,-1 0 0,0-1 0,0 1 0,4 4 0,-1-1 0,20 10 0,-25-16 0,1 1 0,0-1 0,0 1 0,-1-1 0,1 1 0,0 0 0,-1 0 0,1 0 0,-1 0 0,1 0 0,-1 0 0,1 1 0,-1-1 0,0 0 0,0 1 0,1-1 0,-1 1 0,0-1 0,0 1 0,-1-1 0,1 1 0,0 0 0,0 0 0,-1-1 0,1 1 0,-1 0 0,0 0 0,1 0 0,-1-1 0,0 1 0,0 2 0,-3 7-136,0 0-1,-1 0 1,0-1-1,0 0 1,-1 1-1,0-2 1,-1 1-1,0 0 0,-10 10 1,2-3-6690</inkml:trace>
 </inkml:ink>
 </file>
 

</xml_diff>